<commit_message>
a6 jobbar på CSS en
</commit_message>
<xml_diff>
--- a/Teoretisk Del/1DV42E-Vetenskapligt-uppsats-1.docx
+++ b/Teoretisk Del/1DV42E-Vetenskapligt-uppsats-1.docx
@@ -796,7 +796,13 @@
         <w:pStyle w:val="Brdtext"/>
       </w:pPr>
       <w:r>
-        <w:t>Uppfinningen av telegrafen, telefon, radio och dator la grunden kommunikation över långa sträckor. Internet som den är idag har revolutionerat datorn och kommunikationen mellan mänskor som ingenting innan. Dagens samhälle är mer och mer beroende av snabba elektroniska kommunikationsformer för enkelhet, snabbhet och tillgänglighet. En stor majoritet av medborgarna i de utvecklade länderna har enkel tillgång till Internet, och tillgång till internet i utvecklingsländerna blir vanligare.</w:t>
+        <w:t xml:space="preserve">Uppfinningen av telegrafen, telefon, radio och dator la grunden </w:t>
+      </w:r>
+      <w:r>
+        <w:t xml:space="preserve">för </w:t>
+      </w:r>
+      <w:r>
+        <w:t>kommunikation över långa sträckor. Internet som den är idag har revolutionerat datorn och kommunikationen mellan mänskor som ingenting innan. Dagens samhälle är mer och mer beroende av snabba elektroniska kommunikationsformer för enkelhet, snabbhet och tillgänglighet. En stor majoritet av medborgarna i de utvecklade länderna har enkel tillgång till Internet, och tillgång till internet i utvecklingsländerna blir vanligare.</w:t>
       </w:r>
     </w:p>
     <w:p>
@@ -2160,7 +2166,21 @@
           <w:rFonts w:cs="Arial"/>
           <w:color w:val="000000"/>
         </w:rPr>
-        <w:t>Huruvida webbaserad röstning ska införas i Sverige är en fråga som befolkningen har väldigt delade åsikter om. Förespråkare för en sådan användning av webben ser det som ett potentiellt kraftfullt och kanske oundvikligt sätt att göra det möjligt för väljarna eller vissa kategorier av väljare att rösta bekvämt och effektivt sätt. Motståndarna till webbaserad röstning, på pekar osäkerheten med webbaserade system och anser att ett sådant system kan påverka integriteteten negativt i valprocesser[5].</w:t>
+        <w:t xml:space="preserve">Huruvida webbaserad röstning ska införas i Sverige är en fråga som befolkningen har väldigt delade åsikter om. Förespråkare för en sådan användning av webben ser det som ett potentiellt kraftfullt och kanske oundvikligt sätt att göra det möjligt för väljarna eller vissa kategorier av väljare att </w:t>
+      </w:r>
+      <w:r>
+        <w:rPr>
+          <w:rFonts w:cs="Arial"/>
+          <w:color w:val="000000"/>
+        </w:rPr>
+        <w:t>rösta bekvämt och effektivt</w:t>
+      </w:r>
+      <w:r>
+        <w:rPr>
+          <w:rFonts w:cs="Arial"/>
+          <w:color w:val="000000"/>
+        </w:rPr>
+        <w:t>. Motståndarna till webbaserad röstning, på pekar osäkerheten med webbaserade system och anser att ett sådant system kan påverka integriteteten negativt i valprocesser[5].</w:t>
       </w:r>
     </w:p>
     <w:p/>
@@ -2330,7 +2350,79 @@
           <w:rFonts w:cs="Arial"/>
           <w:color w:val="000000"/>
         </w:rPr>
-        <w:t>. Denna visade på  att de mest omstridda frågor som rör webbaserade röstning, kommer från oron över webbsäkerheten[8]. Olika säkerhetsutmaningar presenteras av webbaserade röstning jämfört med papper röstningssystem. Till exempel överföring av röstningsdata presenterar möjligheten för systemet attackeras och där med leda till att valet manipuleras.</w:t>
+        <w:t>. Denna visade på  att de mest omstridda frågor som rör webbaserade röstning, kommer från oron över webbsäkerheten[8]. Olika säkerhetsutmaningar presenteras av webbaserade röstning jä</w:t>
+      </w:r>
+      <w:r>
+        <w:rPr>
+          <w:rFonts w:cs="Arial"/>
+          <w:color w:val="000000"/>
+        </w:rPr>
+        <w:t>mfört med papper röstning</w:t>
+      </w:r>
+      <w:r>
+        <w:rPr>
+          <w:rFonts w:cs="Arial"/>
+          <w:color w:val="000000"/>
+        </w:rPr>
+        <w:t xml:space="preserve">. Till exempel </w:t>
+      </w:r>
+      <w:r>
+        <w:rPr>
+          <w:rFonts w:cs="Arial"/>
+          <w:color w:val="000000"/>
+        </w:rPr>
+        <w:t xml:space="preserve">kan </w:t>
+      </w:r>
+      <w:r>
+        <w:rPr>
+          <w:rFonts w:cs="Arial"/>
+          <w:color w:val="000000"/>
+        </w:rPr>
+        <w:t xml:space="preserve">överföring av röstningsdata </w:t>
+      </w:r>
+      <w:proofErr w:type="gramStart"/>
+      <w:r>
+        <w:rPr>
+          <w:rFonts w:cs="Arial"/>
+          <w:color w:val="000000"/>
+        </w:rPr>
+        <w:t>presenterar</w:t>
+      </w:r>
+      <w:proofErr w:type="gramEnd"/>
+      <w:r>
+        <w:rPr>
+          <w:rFonts w:cs="Arial"/>
+          <w:color w:val="000000"/>
+        </w:rPr>
+        <w:t xml:space="preserve"> möjligheten </w:t>
+      </w:r>
+      <w:r>
+        <w:rPr>
+          <w:rFonts w:cs="Arial"/>
+          <w:color w:val="000000"/>
+        </w:rPr>
+        <w:t>att</w:t>
+      </w:r>
+      <w:r>
+        <w:rPr>
+          <w:rFonts w:cs="Arial"/>
+          <w:color w:val="000000"/>
+        </w:rPr>
+        <w:t xml:space="preserve"> systemet attackeras </w:t>
+      </w:r>
+      <w:r>
+        <w:rPr>
+          <w:rFonts w:cs="Arial"/>
+          <w:color w:val="000000"/>
+        </w:rPr>
+        <w:t>vilket i sin tur kan leda till att val</w:t>
+      </w:r>
+      <w:r>
+        <w:rPr>
+          <w:rFonts w:cs="Arial"/>
+          <w:color w:val="000000"/>
+        </w:rPr>
+        <w:t xml:space="preserve"> manipuleras.</w:t>
       </w:r>
     </w:p>
     <w:p/>
@@ -2528,10 +2620,197 @@
           <w:rFonts w:cs="Arial"/>
           <w:color w:val="000000"/>
         </w:rPr>
-        <w:t>En litteraturstudie är en studie där man går igenom tidigare forskning för att på så sätt besvara sin fråga. Genom att gå igenom tidigare forskning tar man lärdom av de erfarenheter, iakttagelser och misstag som kan ha gjorts i liknande eller relaterade arbeten[11].  </w:t>
-      </w:r>
-    </w:p>
-    <w:p/>
+        <w:t xml:space="preserve">En litteraturstudie är en studie där man går igenom tidigare forskning för att på så sätt besvara sin fråga. </w:t>
+      </w:r>
+      <w:r>
+        <w:t xml:space="preserve">Syftet med en litteraturstudie är att visa läsaren att </w:t>
+      </w:r>
+      <w:r>
+        <w:t xml:space="preserve">det finns </w:t>
+      </w:r>
+      <w:proofErr w:type="spellStart"/>
+      <w:r>
+        <w:t>en</w:t>
+      </w:r>
+      <w:r>
+        <w:t>djupare</w:t>
+      </w:r>
+      <w:proofErr w:type="spellEnd"/>
+      <w:r>
+        <w:t xml:space="preserve"> </w:t>
+      </w:r>
+      <w:proofErr w:type="spellStart"/>
+      <w:r>
+        <w:t>förstålse</w:t>
+      </w:r>
+      <w:proofErr w:type="spellEnd"/>
+      <w:r>
+        <w:t xml:space="preserve"> </w:t>
+      </w:r>
+      <w:r>
+        <w:t xml:space="preserve">om ett visst ämne. </w:t>
+      </w:r>
+      <w:proofErr w:type="spellStart"/>
+      <w:r>
+        <w:t>literaturen</w:t>
+      </w:r>
+      <w:proofErr w:type="spellEnd"/>
+      <w:r>
+        <w:t xml:space="preserve"> man tar del av kan vara i valfritt format, inklusive källor på nätet. Det kan vara</w:t>
+      </w:r>
+      <w:r>
+        <w:t xml:space="preserve"> böcker,</w:t>
+      </w:r>
+      <w:r>
+        <w:t xml:space="preserve"> andra </w:t>
+      </w:r>
+      <w:proofErr w:type="spellStart"/>
+      <w:r>
+        <w:t>upsattser</w:t>
+      </w:r>
+      <w:proofErr w:type="spellEnd"/>
+      <w:r>
+        <w:t xml:space="preserve">, rapporter eller avhandling inom ämnet man valt. </w:t>
+      </w:r>
+      <w:r>
+        <w:br/>
+      </w:r>
+      <w:r>
+        <w:br/>
+        <w:t xml:space="preserve">Det är viktigt att notera att </w:t>
+      </w:r>
+      <w:r>
+        <w:rPr>
+          <w:rFonts w:cs="Arial"/>
+          <w:color w:val="000000"/>
+        </w:rPr>
+        <w:t>litteraturstudie</w:t>
+      </w:r>
+      <w:r>
+        <w:rPr>
+          <w:rFonts w:cs="Arial"/>
+          <w:color w:val="000000"/>
+        </w:rPr>
+        <w:t>n</w:t>
+      </w:r>
+      <w:r>
+        <w:t xml:space="preserve"> </w:t>
+      </w:r>
+      <w:r>
+        <w:t xml:space="preserve">inte bör </w:t>
+      </w:r>
+      <w:r>
+        <w:t xml:space="preserve">vara en </w:t>
+      </w:r>
+      <w:r>
+        <w:t>återberättande text</w:t>
+      </w:r>
+      <w:r>
+        <w:t xml:space="preserve"> av vad andra har publicerat eller sammanfattning av en vis </w:t>
+      </w:r>
+      <w:proofErr w:type="spellStart"/>
+      <w:r>
+        <w:t>raport</w:t>
+      </w:r>
+      <w:proofErr w:type="spellEnd"/>
+      <w:r>
+        <w:t xml:space="preserve">. </w:t>
+      </w:r>
+      <w:r>
+        <w:rPr>
+          <w:rFonts w:cs="Arial"/>
+          <w:color w:val="000000"/>
+        </w:rPr>
+        <w:t xml:space="preserve">Genom att gå igenom tidigare forskning tar man lärdom av de erfarenheter, iakttagelser och misstag som kan ha gjorts i liknande eller relaterade arbeten[11]. </w:t>
+      </w:r>
+      <w:r>
+        <w:rPr>
+          <w:rFonts w:cs="Arial"/>
+          <w:color w:val="000000"/>
+        </w:rPr>
+        <w:t>Litteraturstudie</w:t>
+      </w:r>
+      <w:r>
+        <w:rPr>
+          <w:rFonts w:cs="Arial"/>
+          <w:color w:val="000000"/>
+        </w:rPr>
+        <w:t xml:space="preserve">n går ut på att </w:t>
+      </w:r>
+      <w:r>
+        <w:t xml:space="preserve">studera flera källor och </w:t>
+      </w:r>
+      <w:r>
+        <w:t xml:space="preserve">föra en kritisk diskussion </w:t>
+      </w:r>
+      <w:r>
+        <w:t>för att visar insikt och medvetenhet om olika argument, teorier och tillvägagångssätt</w:t>
+      </w:r>
+      <w:r>
+        <w:t xml:space="preserve">. </w:t>
+      </w:r>
+      <w:r>
+        <w:t xml:space="preserve">samt efter </w:t>
+      </w:r>
+      <w:r>
+        <w:t xml:space="preserve">analys av den relevanta </w:t>
+      </w:r>
+      <w:proofErr w:type="spellStart"/>
+      <w:r>
+        <w:t>literaturen</w:t>
+      </w:r>
+      <w:proofErr w:type="spellEnd"/>
+      <w:r>
+        <w:t xml:space="preserve">, </w:t>
+      </w:r>
+      <w:r>
+        <w:t>hitta svar på</w:t>
+      </w:r>
+      <w:r>
+        <w:t xml:space="preserve"> </w:t>
+      </w:r>
+      <w:proofErr w:type="spellStart"/>
+      <w:r>
+        <w:t>uppsatafrågan</w:t>
+      </w:r>
+      <w:proofErr w:type="spellEnd"/>
+      <w:r>
+        <w:t xml:space="preserve"> </w:t>
+      </w:r>
+      <w:r>
+        <w:t xml:space="preserve">eller visa att den </w:t>
+      </w:r>
+      <w:proofErr w:type="spellStart"/>
+      <w:r>
+        <w:t>literatur</w:t>
+      </w:r>
+      <w:proofErr w:type="spellEnd"/>
+      <w:r>
+        <w:t xml:space="preserve"> man läst inte </w:t>
+      </w:r>
+      <w:r>
+        <w:t xml:space="preserve">kunde </w:t>
+      </w:r>
+      <w:r>
+        <w:t xml:space="preserve">ge svar på </w:t>
+      </w:r>
+      <w:proofErr w:type="spellStart"/>
+      <w:r>
+        <w:t>uppsatfrågan</w:t>
+      </w:r>
+      <w:proofErr w:type="spellEnd"/>
+      <w:r>
+        <w:t>.</w:t>
+      </w:r>
+    </w:p>
+    <w:p>
+      <w:pPr>
+        <w:rPr>
+          <w:rFonts w:cs="Arial"/>
+          <w:color w:val="000000"/>
+        </w:rPr>
+      </w:pPr>
+    </w:p>
     <w:p>
       <w:r>
         <w:rPr>
@@ -2610,8 +2889,77 @@
         <w:t>Data</w:t>
       </w:r>
     </w:p>
+    <w:p>
+      <w:pPr>
+        <w:rPr>
+          <w:rFonts w:cs="Arial"/>
+          <w:color w:val="000000"/>
+        </w:rPr>
+      </w:pPr>
+    </w:p>
+    <w:p>
+      <w:r>
+        <w:rPr>
+          <w:rFonts w:cs="Arial"/>
+          <w:color w:val="000000"/>
+        </w:rPr>
+        <w:t xml:space="preserve">Denna litteraturstudie ska vara kvantitativ, för att vara exakt </w:t>
+      </w:r>
+      <w:r>
+        <w:rPr>
+          <w:rFonts w:cs="Arial"/>
+          <w:color w:val="000000"/>
+        </w:rPr>
+        <w:t>kommer</w:t>
+      </w:r>
+      <w:r>
+        <w:rPr>
+          <w:rFonts w:cs="Arial"/>
+          <w:color w:val="000000"/>
+        </w:rPr>
+        <w:t xml:space="preserve"> fem olika forskningsrapporter studeras. För att </w:t>
+      </w:r>
+      <w:proofErr w:type="spellStart"/>
+      <w:r>
+        <w:rPr>
+          <w:rFonts w:cs="Arial"/>
+          <w:color w:val="000000"/>
+        </w:rPr>
+        <w:t>datan</w:t>
+      </w:r>
+      <w:proofErr w:type="spellEnd"/>
+      <w:r>
+        <w:rPr>
+          <w:rFonts w:cs="Arial"/>
+          <w:color w:val="000000"/>
+        </w:rPr>
+        <w:t xml:space="preserve"> som samlas in ska återspegla de tekniska problem som råder just nu så kommer forskningsrapporter inom området som är äldre än 7 år, samt forskningsrapporter som bara berör den etiska aspekten av webbaserad röstning exkluderas</w:t>
+      </w:r>
+    </w:p>
     <w:p/>
     <w:p>
+      <w:pPr>
+        <w:rPr>
+          <w:rFonts w:cs="Arial"/>
+          <w:color w:val="000000"/>
+        </w:rPr>
+      </w:pPr>
+      <w:r>
+        <w:rPr>
+          <w:rFonts w:cs="Arial"/>
+          <w:color w:val="000000"/>
+        </w:rPr>
+        <w:t xml:space="preserve">För att validera och öka trovärdigheten i studien så kommer forskningsrapporterna som studeras ha varit gjorda på uppdrag av statsmakter eller större organisationer som till exempel EU. För att hitta relevant data så ska sökningar göras i olika databaser och </w:t>
+      </w:r>
+      <w:proofErr w:type="spellStart"/>
+      <w:r>
+        <w:rPr>
+          <w:rFonts w:cs="Arial"/>
+          <w:color w:val="000000"/>
+        </w:rPr>
+        <w:t>Googel</w:t>
+      </w:r>
+      <w:proofErr w:type="spellEnd"/>
       <w:r>
         <w:rPr>
           <w:rFonts w:cs="Arial"/>
@@ -2619,43 +2967,6 @@
         </w:rPr>
         <w:t xml:space="preserve">. </w:t>
       </w:r>
-      <w:r>
-        <w:rPr>
-          <w:rFonts w:cs="Arial"/>
-          <w:color w:val="000000"/>
-        </w:rPr>
-        <w:t xml:space="preserve">Denna litteraturstudie ska vara kvantitativ, för att vara exakt </w:t>
-      </w:r>
-      <w:r>
-        <w:rPr>
-          <w:rFonts w:cs="Arial"/>
-          <w:color w:val="000000"/>
-        </w:rPr>
-        <w:t>kommer</w:t>
-      </w:r>
-      <w:r>
-        <w:rPr>
-          <w:rFonts w:cs="Arial"/>
-          <w:color w:val="000000"/>
-        </w:rPr>
-        <w:t xml:space="preserve"> fem olika forskningsrapporter studeras. För att </w:t>
-      </w:r>
-      <w:proofErr w:type="spellStart"/>
-      <w:r>
-        <w:rPr>
-          <w:rFonts w:cs="Arial"/>
-          <w:color w:val="000000"/>
-        </w:rPr>
-        <w:t>datan</w:t>
-      </w:r>
-      <w:proofErr w:type="spellEnd"/>
-      <w:r>
-        <w:rPr>
-          <w:rFonts w:cs="Arial"/>
-          <w:color w:val="000000"/>
-        </w:rPr>
-        <w:t xml:space="preserve"> som samlas in ska återspegla de tekniska problem som råder just nu så kommer forskningsrapporter inom området som är äldre än 7 år, samt forskningsrapporter som bara berör den etiska aspekten av webbaserad röstning exkluderas</w:t>
-      </w:r>
     </w:p>
     <w:p/>
     <w:p>
@@ -2670,55 +2981,7 @@
           <w:rFonts w:cs="Arial"/>
           <w:color w:val="000000"/>
         </w:rPr>
-        <w:t xml:space="preserve">För att validera och öka trovärdigheten i studien så kommer forskningsrapporterna som studeras ha varit gjorda på uppdrag av statsmakter eller större organisationer som till exempel EU. För att hitta relevant data så ska sökningar göras i olika databaser och </w:t>
-      </w:r>
-      <w:proofErr w:type="spellStart"/>
-      <w:r>
-        <w:rPr>
-          <w:rFonts w:cs="Arial"/>
-          <w:color w:val="000000"/>
-        </w:rPr>
-        <w:t>Googel</w:t>
-      </w:r>
-      <w:proofErr w:type="spellEnd"/>
-      <w:r>
-        <w:rPr>
-          <w:rFonts w:cs="Arial"/>
-          <w:color w:val="000000"/>
-        </w:rPr>
-        <w:t xml:space="preserve">. </w:t>
-      </w:r>
-    </w:p>
-    <w:p/>
-    <w:p>
-      <w:pPr>
-        <w:rPr>
-          <w:rFonts w:cs="Arial"/>
-          <w:color w:val="000000"/>
-        </w:rPr>
-      </w:pPr>
-      <w:r>
-        <w:rPr>
-          <w:rFonts w:cs="Arial"/>
-          <w:color w:val="000000"/>
-        </w:rPr>
-        <w:t xml:space="preserve">För att få en djupare förståelse över ämnet så kommer datainsamling ske från officiella dokument, allmänna forskningsrapporter, publicerade artiklar och böcker om ämnet. Data som samlas in ska utvärderas för att komma fram till dess värde och giltighet. Det kan i det stadighet upptäckas att </w:t>
-      </w:r>
-      <w:proofErr w:type="gramStart"/>
-      <w:r>
-        <w:rPr>
-          <w:rFonts w:cs="Arial"/>
-          <w:color w:val="000000"/>
-        </w:rPr>
-        <w:t>vissa forskning</w:t>
-      </w:r>
-      <w:proofErr w:type="gramEnd"/>
-      <w:r>
-        <w:rPr>
-          <w:rFonts w:cs="Arial"/>
-          <w:color w:val="000000"/>
-        </w:rPr>
-        <w:t xml:space="preserve"> rapporter inte är giltiga utifrån avgränsnings riktlinjer som satts för uppsatsen.</w:t>
+        <w:t xml:space="preserve">För att få en djupare förståelse över ämnet så kommer datainsamling ske från officiella dokument, allmänna forskningsrapporter, publicerade artiklar och böcker om ämnet. Data som samlas in ska utvärderas för att komma fram till dess värde och giltighet. </w:t>
       </w:r>
     </w:p>
     <w:p>
@@ -2737,496 +3000,23 @@
           <w:szCs w:val="28"/>
         </w:rPr>
       </w:pPr>
-      <w:r>
+    </w:p>
+    <w:p>
+      <w:pPr>
         <w:rPr>
           <w:b/>
           <w:sz w:val="28"/>
           <w:szCs w:val="28"/>
         </w:rPr>
-        <w:t xml:space="preserve">3.2 </w:t>
-      </w:r>
-      <w:r>
+      </w:pPr>
+    </w:p>
+    <w:p>
+      <w:pPr>
         <w:rPr>
           <w:b/>
           <w:sz w:val="28"/>
           <w:szCs w:val="28"/>
         </w:rPr>
-        <w:t xml:space="preserve">Sökord </w:t>
-      </w:r>
-    </w:p>
-    <w:p>
-      <w:pPr>
-        <w:rPr>
-          <w:b/>
-        </w:rPr>
-      </w:pPr>
-    </w:p>
-    <w:p>
-      <w:r>
-        <w:t xml:space="preserve">Följande sök ord har använts: </w:t>
-      </w:r>
-      <w:r>
-        <w:t xml:space="preserve">internet </w:t>
-      </w:r>
-      <w:proofErr w:type="spellStart"/>
-      <w:r>
-        <w:t>voting</w:t>
-      </w:r>
-      <w:proofErr w:type="spellEnd"/>
-      <w:r>
-        <w:t xml:space="preserve">, </w:t>
-      </w:r>
-      <w:r>
-        <w:t xml:space="preserve">internet </w:t>
-      </w:r>
-      <w:proofErr w:type="spellStart"/>
-      <w:r>
-        <w:t>voting</w:t>
-      </w:r>
-      <w:proofErr w:type="spellEnd"/>
-      <w:r>
-        <w:t xml:space="preserve"> eu rapport</w:t>
-      </w:r>
-      <w:r>
-        <w:t xml:space="preserve">, </w:t>
-      </w:r>
-      <w:r>
-        <w:t xml:space="preserve">internet </w:t>
-      </w:r>
-      <w:proofErr w:type="spellStart"/>
-      <w:r>
-        <w:t>voting</w:t>
-      </w:r>
-      <w:proofErr w:type="spellEnd"/>
-      <w:r>
-        <w:t xml:space="preserve"> UK rapport</w:t>
-      </w:r>
-      <w:r>
-        <w:t xml:space="preserve">, </w:t>
-      </w:r>
-      <w:r>
-        <w:t xml:space="preserve">internet </w:t>
-      </w:r>
-      <w:proofErr w:type="spellStart"/>
-      <w:r>
-        <w:t>voting</w:t>
-      </w:r>
-      <w:proofErr w:type="spellEnd"/>
-      <w:r>
-        <w:t xml:space="preserve"> </w:t>
-      </w:r>
-      <w:proofErr w:type="spellStart"/>
-      <w:r>
-        <w:t>norge</w:t>
-      </w:r>
-      <w:proofErr w:type="spellEnd"/>
-      <w:r>
-        <w:t xml:space="preserve"> rapport</w:t>
-      </w:r>
-      <w:r>
-        <w:t xml:space="preserve">, </w:t>
-      </w:r>
-      <w:r>
-        <w:t xml:space="preserve">internet </w:t>
-      </w:r>
-      <w:proofErr w:type="spellStart"/>
-      <w:r>
-        <w:t>voting</w:t>
-      </w:r>
-      <w:proofErr w:type="spellEnd"/>
-      <w:r>
-        <w:t xml:space="preserve"> </w:t>
-      </w:r>
-      <w:proofErr w:type="spellStart"/>
-      <w:r>
-        <w:t>australian</w:t>
-      </w:r>
-      <w:proofErr w:type="spellEnd"/>
-      <w:r>
-        <w:t xml:space="preserve"> rapport</w:t>
-      </w:r>
-      <w:r>
-        <w:t xml:space="preserve">, </w:t>
-      </w:r>
-      <w:r>
-        <w:t>e-röstnings</w:t>
-      </w:r>
-      <w:r>
-        <w:t xml:space="preserve">, A </w:t>
-      </w:r>
-      <w:proofErr w:type="spellStart"/>
-      <w:r>
-        <w:t>Comparative</w:t>
-      </w:r>
-      <w:proofErr w:type="spellEnd"/>
-      <w:r>
-        <w:t xml:space="preserve"> </w:t>
-      </w:r>
-      <w:proofErr w:type="spellStart"/>
-      <w:r>
-        <w:t>Assessment</w:t>
-      </w:r>
-      <w:proofErr w:type="spellEnd"/>
-      <w:r>
-        <w:t xml:space="preserve"> </w:t>
-      </w:r>
-      <w:proofErr w:type="spellStart"/>
-      <w:r>
-        <w:t>of</w:t>
-      </w:r>
-      <w:proofErr w:type="spellEnd"/>
-      <w:r>
-        <w:t xml:space="preserve"> Electronic </w:t>
-      </w:r>
-      <w:proofErr w:type="spellStart"/>
-      <w:r>
-        <w:t>Voting</w:t>
-      </w:r>
-      <w:proofErr w:type="spellEnd"/>
-      <w:r>
-        <w:t xml:space="preserve">, </w:t>
-      </w:r>
-      <w:r>
-        <w:t xml:space="preserve">Internet  </w:t>
-      </w:r>
-      <w:proofErr w:type="spellStart"/>
-      <w:r>
-        <w:t>Voting</w:t>
-      </w:r>
-      <w:proofErr w:type="spellEnd"/>
-      <w:r>
-        <w:t xml:space="preserve"> in Canada</w:t>
-      </w:r>
-      <w:r>
-        <w:t xml:space="preserve">, </w:t>
-      </w:r>
-      <w:r>
-        <w:t xml:space="preserve">internet </w:t>
-      </w:r>
-      <w:proofErr w:type="spellStart"/>
-      <w:r>
-        <w:t>voting</w:t>
-      </w:r>
-      <w:proofErr w:type="spellEnd"/>
-      <w:r>
-        <w:t xml:space="preserve"> </w:t>
-      </w:r>
-      <w:proofErr w:type="spellStart"/>
-      <w:r>
-        <w:t>finland</w:t>
-      </w:r>
-      <w:proofErr w:type="spellEnd"/>
-      <w:r>
-        <w:t xml:space="preserve"> rapport</w:t>
-      </w:r>
-      <w:r>
-        <w:t>,</w:t>
-      </w:r>
-      <w:r>
-        <w:t xml:space="preserve"> e </w:t>
-      </w:r>
-      <w:proofErr w:type="spellStart"/>
-      <w:r>
-        <w:t>voting</w:t>
-      </w:r>
-      <w:proofErr w:type="spellEnd"/>
-      <w:r>
-        <w:t xml:space="preserve"> </w:t>
-      </w:r>
-      <w:proofErr w:type="spellStart"/>
-      <w:r>
-        <w:t>danmark</w:t>
-      </w:r>
-      <w:proofErr w:type="spellEnd"/>
-      <w:r>
-        <w:t xml:space="preserve"> rapport</w:t>
-      </w:r>
-    </w:p>
-    <w:p/>
-    <w:p>
-      <w:pPr>
-        <w:rPr>
-          <w:rFonts w:cs="Arial"/>
-          <w:color w:val="000000"/>
-        </w:rPr>
-      </w:pPr>
-      <w:r>
-        <w:t xml:space="preserve">Följande platser har använt för sökning: </w:t>
-      </w:r>
-      <w:r>
-        <w:t>linneuniversitet</w:t>
-      </w:r>
-      <w:r>
-        <w:t xml:space="preserve"> Databaser och </w:t>
-      </w:r>
-      <w:proofErr w:type="spellStart"/>
-      <w:r>
-        <w:rPr>
-          <w:rFonts w:cs="Arial"/>
-          <w:color w:val="000000"/>
-        </w:rPr>
-        <w:t>Googel</w:t>
-      </w:r>
-      <w:proofErr w:type="spellEnd"/>
-    </w:p>
-    <w:p/>
-    <w:p>
-      <w:pPr>
-        <w:rPr>
-          <w:sz w:val="28"/>
-          <w:szCs w:val="28"/>
-        </w:rPr>
-      </w:pPr>
-      <w:r>
-        <w:rPr>
-          <w:rFonts w:cs="Arial"/>
-          <w:b/>
-          <w:bCs/>
-          <w:color w:val="000000"/>
-          <w:sz w:val="28"/>
-          <w:szCs w:val="28"/>
-        </w:rPr>
-        <w:t xml:space="preserve">3.2 </w:t>
-      </w:r>
-      <w:r>
-        <w:rPr>
-          <w:rFonts w:cs="Arial"/>
-          <w:b/>
-          <w:bCs/>
-          <w:color w:val="000000"/>
-          <w:sz w:val="28"/>
-          <w:szCs w:val="28"/>
-        </w:rPr>
-        <w:t xml:space="preserve">Metoddiskussion </w:t>
-      </w:r>
-    </w:p>
-    <w:p/>
-    <w:p>
-      <w:r>
-        <w:rPr>
-          <w:rFonts w:cs="Arial"/>
-          <w:color w:val="000000"/>
-        </w:rPr>
-        <w:t xml:space="preserve">I denna litteraturstudie kommer inte de etiska aspekterna av webbaserade röstningssystem att behandlas, utan studien kommer koncentreras runt tekniska säkerhetsaspekter. Syftet med litteraturstudien är att besvara frågan om säkerhetsrisker </w:t>
-      </w:r>
-      <w:r>
-        <w:rPr>
-          <w:rFonts w:cs="Arial"/>
-          <w:color w:val="000000"/>
-        </w:rPr>
-        <w:lastRenderedPageBreak/>
-        <w:t>med en webbaserad röstningstjänst därför är det lämpligt att filtrera bort information som inte har med den teknisksäkerheten att göra, samt att litteraturstudien hade blivit för stor om det tagits med.</w:t>
-      </w:r>
-    </w:p>
-    <w:p>
-      <w:pPr>
-        <w:rPr>
-          <w:rFonts w:cs="Arial"/>
-          <w:color w:val="000000"/>
-        </w:rPr>
-      </w:pPr>
-      <w:r>
-        <w:br/>
-      </w:r>
-      <w:r>
-        <w:rPr>
-          <w:rFonts w:cs="Arial"/>
-          <w:color w:val="000000"/>
-        </w:rPr>
-        <w:t>De ställningstaganden som görs och de slutsatser som dras ska baseras på fakta och en saklig argumentation.  Personer som skulle vilja återskapa denna litteraturstudie ska kunna göra det genom att använda metoden och källorna som använts, detta skapar en validitet i litteraturstudien.</w:t>
-      </w:r>
-    </w:p>
-    <w:p>
-      <w:pPr>
-        <w:pStyle w:val="Brdtext"/>
-      </w:pPr>
-    </w:p>
-    <w:p>
-      <w:pPr>
-        <w:rPr>
-          <w:rFonts w:cs="Arial"/>
-          <w:b/>
-          <w:color w:val="000000"/>
-          <w:sz w:val="36"/>
-          <w:szCs w:val="36"/>
-        </w:rPr>
-      </w:pPr>
-      <w:r>
-        <w:rPr>
-          <w:rFonts w:cs="Arial"/>
-          <w:b/>
-          <w:color w:val="000000"/>
-          <w:sz w:val="36"/>
-          <w:szCs w:val="36"/>
-        </w:rPr>
-        <w:t xml:space="preserve">4 Rapporter </w:t>
-      </w:r>
-    </w:p>
-    <w:p>
-      <w:pPr>
-        <w:rPr>
-          <w:rFonts w:cs="Arial"/>
-          <w:b/>
-          <w:color w:val="000000"/>
-        </w:rPr>
-      </w:pPr>
-    </w:p>
-    <w:p>
-      <w:r>
-        <w:rPr>
-          <w:rFonts w:cs="Arial"/>
-          <w:color w:val="000000"/>
-        </w:rPr>
-        <w:t xml:space="preserve">För att besvarar uppsatsen övergripande fråga </w:t>
-      </w:r>
-      <w:r>
-        <w:rPr>
-          <w:rFonts w:cs="Arial"/>
-          <w:color w:val="000000"/>
-        </w:rPr>
-        <w:t>”</w:t>
-      </w:r>
-      <w:r>
-        <w:rPr>
-          <w:rFonts w:cs="Arial"/>
-          <w:color w:val="000000"/>
-        </w:rPr>
-        <w:t xml:space="preserve"> </w:t>
-      </w:r>
-      <w:r>
-        <w:rPr>
-          <w:rFonts w:cs="Arial"/>
-          <w:color w:val="000000"/>
-        </w:rPr>
-        <w:t>Vad finns det för tekniska säkerhetsrisker med en webbaserad röstningstjänst?</w:t>
-      </w:r>
-      <w:r>
-        <w:rPr>
-          <w:rFonts w:cs="Arial"/>
-          <w:color w:val="000000"/>
-        </w:rPr>
-        <w:t xml:space="preserve">” </w:t>
-      </w:r>
-      <w:r>
-        <w:rPr>
-          <w:rFonts w:cs="Arial"/>
-          <w:color w:val="000000"/>
-        </w:rPr>
-        <w:t xml:space="preserve">så har jag </w:t>
-      </w:r>
-      <w:r>
-        <w:rPr>
-          <w:rFonts w:cs="Arial"/>
-          <w:color w:val="000000"/>
-        </w:rPr>
-        <w:t>valt ut 5 olika rapporter utifrån de avgränsningar som presenterat i Metod kapitlet. Det är rapporter</w:t>
-      </w:r>
-      <w:r>
-        <w:rPr>
-          <w:rFonts w:cs="Arial"/>
-          <w:color w:val="000000"/>
-        </w:rPr>
-        <w:t xml:space="preserve"> som är oberoende </w:t>
-      </w:r>
-      <w:r>
-        <w:rPr>
-          <w:rFonts w:cs="Arial"/>
-          <w:color w:val="000000"/>
-        </w:rPr>
-        <w:t>av varan</w:t>
-      </w:r>
-      <w:r>
-        <w:rPr>
-          <w:rFonts w:cs="Arial"/>
-          <w:color w:val="000000"/>
-        </w:rPr>
-        <w:t>, men alla bekräftar sam</w:t>
-      </w:r>
-      <w:r>
-        <w:rPr>
-          <w:rFonts w:cs="Arial"/>
-          <w:color w:val="000000"/>
-        </w:rPr>
-        <w:t>ma data eller förklaring som r</w:t>
-      </w:r>
-      <w:r>
-        <w:rPr>
-          <w:rFonts w:cs="Arial"/>
-          <w:color w:val="000000"/>
-        </w:rPr>
-        <w:t xml:space="preserve">iktig. I och med detta kan vi hysa större tillit till </w:t>
-      </w:r>
-      <w:r>
-        <w:rPr>
-          <w:rFonts w:cs="Arial"/>
-          <w:color w:val="000000"/>
-        </w:rPr>
-        <w:t>de valda</w:t>
-      </w:r>
-      <w:r>
-        <w:rPr>
-          <w:rFonts w:cs="Arial"/>
-          <w:color w:val="000000"/>
-        </w:rPr>
-        <w:t xml:space="preserve"> källor</w:t>
-      </w:r>
-      <w:r>
-        <w:rPr>
-          <w:rFonts w:cs="Arial"/>
-          <w:color w:val="000000"/>
-        </w:rPr>
-        <w:t xml:space="preserve">na. För att säkra </w:t>
-      </w:r>
-      <w:r>
-        <w:rPr>
-          <w:rFonts w:cs="Arial"/>
-          <w:color w:val="000000"/>
-        </w:rPr>
-        <w:t xml:space="preserve">oberoendet mellan </w:t>
-      </w:r>
-      <w:r>
-        <w:rPr>
-          <w:rFonts w:cs="Arial"/>
-          <w:color w:val="000000"/>
-        </w:rPr>
-        <w:t xml:space="preserve">rapporterna så har det varit viktigt att </w:t>
-      </w:r>
-      <w:r>
-        <w:rPr>
-          <w:rFonts w:cs="Arial"/>
-          <w:color w:val="000000"/>
-        </w:rPr>
-        <w:t>de</w:t>
-      </w:r>
-      <w:r>
-        <w:rPr>
-          <w:rFonts w:cs="Arial"/>
-          <w:color w:val="000000"/>
-        </w:rPr>
-        <w:t xml:space="preserve"> har olika författar</w:t>
-      </w:r>
-      <w:r>
-        <w:rPr>
-          <w:rFonts w:cs="Arial"/>
-          <w:color w:val="000000"/>
-        </w:rPr>
-        <w:t xml:space="preserve">e, är utgivna </w:t>
-      </w:r>
-      <w:r>
-        <w:rPr>
-          <w:rFonts w:cs="Arial"/>
-          <w:color w:val="000000"/>
-        </w:rPr>
-        <w:t>av olika länder, samt att de undviker att referera till varandra.</w:t>
-      </w:r>
-    </w:p>
-    <w:p>
-      <w:pPr>
-        <w:rPr>
-          <w:rFonts w:cs="Arial"/>
-          <w:b/>
-          <w:color w:val="000000"/>
-        </w:rPr>
       </w:pPr>
     </w:p>
     <w:p>
@@ -3237,12 +3027,546 @@
           <w:szCs w:val="28"/>
         </w:rPr>
       </w:pPr>
-      <w:r>
+    </w:p>
+    <w:p>
+      <w:pPr>
         <w:rPr>
           <w:b/>
           <w:sz w:val="28"/>
           <w:szCs w:val="28"/>
         </w:rPr>
+      </w:pPr>
+    </w:p>
+    <w:p>
+      <w:pPr>
+        <w:rPr>
+          <w:b/>
+          <w:sz w:val="28"/>
+          <w:szCs w:val="28"/>
+        </w:rPr>
+      </w:pPr>
+    </w:p>
+    <w:p>
+      <w:pPr>
+        <w:rPr>
+          <w:b/>
+          <w:sz w:val="28"/>
+          <w:szCs w:val="28"/>
+        </w:rPr>
+      </w:pPr>
+      <w:r>
+        <w:rPr>
+          <w:b/>
+          <w:sz w:val="28"/>
+          <w:szCs w:val="28"/>
+        </w:rPr>
+        <w:lastRenderedPageBreak/>
+        <w:t xml:space="preserve">3.2 </w:t>
+      </w:r>
+      <w:r>
+        <w:rPr>
+          <w:b/>
+          <w:sz w:val="28"/>
+          <w:szCs w:val="28"/>
+        </w:rPr>
+        <w:t xml:space="preserve">Sökord </w:t>
+      </w:r>
+    </w:p>
+    <w:p>
+      <w:pPr>
+        <w:rPr>
+          <w:b/>
+        </w:rPr>
+      </w:pPr>
+    </w:p>
+    <w:p>
+      <w:r>
+        <w:t xml:space="preserve">Följande sök ord har använts: </w:t>
+      </w:r>
+      <w:r>
+        <w:t xml:space="preserve">internet </w:t>
+      </w:r>
+      <w:proofErr w:type="spellStart"/>
+      <w:r>
+        <w:t>voting</w:t>
+      </w:r>
+      <w:proofErr w:type="spellEnd"/>
+      <w:r>
+        <w:t xml:space="preserve">, </w:t>
+      </w:r>
+      <w:r>
+        <w:t xml:space="preserve">internet </w:t>
+      </w:r>
+      <w:proofErr w:type="spellStart"/>
+      <w:r>
+        <w:t>voting</w:t>
+      </w:r>
+      <w:proofErr w:type="spellEnd"/>
+      <w:r>
+        <w:t xml:space="preserve"> eu rapport</w:t>
+      </w:r>
+      <w:r>
+        <w:t xml:space="preserve">, </w:t>
+      </w:r>
+      <w:r>
+        <w:t xml:space="preserve">internet </w:t>
+      </w:r>
+      <w:proofErr w:type="spellStart"/>
+      <w:r>
+        <w:t>voting</w:t>
+      </w:r>
+      <w:proofErr w:type="spellEnd"/>
+      <w:r>
+        <w:t xml:space="preserve"> UK rapport</w:t>
+      </w:r>
+      <w:r>
+        <w:t xml:space="preserve">, </w:t>
+      </w:r>
+      <w:r>
+        <w:t xml:space="preserve">internet </w:t>
+      </w:r>
+      <w:proofErr w:type="spellStart"/>
+      <w:r>
+        <w:t>voting</w:t>
+      </w:r>
+      <w:proofErr w:type="spellEnd"/>
+      <w:r>
+        <w:t xml:space="preserve"> </w:t>
+      </w:r>
+      <w:proofErr w:type="spellStart"/>
+      <w:r>
+        <w:t>norge</w:t>
+      </w:r>
+      <w:proofErr w:type="spellEnd"/>
+      <w:r>
+        <w:t xml:space="preserve"> rapport</w:t>
+      </w:r>
+      <w:r>
+        <w:t xml:space="preserve">, </w:t>
+      </w:r>
+      <w:r>
+        <w:t xml:space="preserve">internet </w:t>
+      </w:r>
+      <w:proofErr w:type="spellStart"/>
+      <w:r>
+        <w:t>voting</w:t>
+      </w:r>
+      <w:proofErr w:type="spellEnd"/>
+      <w:r>
+        <w:t xml:space="preserve"> </w:t>
+      </w:r>
+      <w:proofErr w:type="spellStart"/>
+      <w:r>
+        <w:t>australian</w:t>
+      </w:r>
+      <w:proofErr w:type="spellEnd"/>
+      <w:r>
+        <w:t xml:space="preserve"> rapport</w:t>
+      </w:r>
+      <w:r>
+        <w:t xml:space="preserve">, </w:t>
+      </w:r>
+      <w:r>
+        <w:t>e-röstnings</w:t>
+      </w:r>
+      <w:r>
+        <w:t xml:space="preserve">, A </w:t>
+      </w:r>
+      <w:proofErr w:type="spellStart"/>
+      <w:r>
+        <w:t>Comparative</w:t>
+      </w:r>
+      <w:proofErr w:type="spellEnd"/>
+      <w:r>
+        <w:t xml:space="preserve"> </w:t>
+      </w:r>
+      <w:proofErr w:type="spellStart"/>
+      <w:r>
+        <w:t>Assessment</w:t>
+      </w:r>
+      <w:proofErr w:type="spellEnd"/>
+      <w:r>
+        <w:t xml:space="preserve"> </w:t>
+      </w:r>
+      <w:proofErr w:type="spellStart"/>
+      <w:r>
+        <w:t>of</w:t>
+      </w:r>
+      <w:proofErr w:type="spellEnd"/>
+      <w:r>
+        <w:t xml:space="preserve"> Electronic </w:t>
+      </w:r>
+      <w:proofErr w:type="spellStart"/>
+      <w:r>
+        <w:t>Voting</w:t>
+      </w:r>
+      <w:proofErr w:type="spellEnd"/>
+      <w:r>
+        <w:t xml:space="preserve">, </w:t>
+      </w:r>
+      <w:r>
+        <w:t xml:space="preserve">Internet  </w:t>
+      </w:r>
+      <w:proofErr w:type="spellStart"/>
+      <w:r>
+        <w:t>Voting</w:t>
+      </w:r>
+      <w:proofErr w:type="spellEnd"/>
+      <w:r>
+        <w:t xml:space="preserve"> in Canada</w:t>
+      </w:r>
+      <w:r>
+        <w:t xml:space="preserve">, </w:t>
+      </w:r>
+      <w:r>
+        <w:t xml:space="preserve">internet </w:t>
+      </w:r>
+      <w:proofErr w:type="spellStart"/>
+      <w:r>
+        <w:t>voting</w:t>
+      </w:r>
+      <w:proofErr w:type="spellEnd"/>
+      <w:r>
+        <w:t xml:space="preserve"> </w:t>
+      </w:r>
+      <w:proofErr w:type="spellStart"/>
+      <w:r>
+        <w:t>finland</w:t>
+      </w:r>
+      <w:proofErr w:type="spellEnd"/>
+      <w:r>
+        <w:t xml:space="preserve"> rapport</w:t>
+      </w:r>
+      <w:r>
+        <w:t>,</w:t>
+      </w:r>
+      <w:r>
+        <w:t xml:space="preserve"> e </w:t>
+      </w:r>
+      <w:proofErr w:type="spellStart"/>
+      <w:r>
+        <w:t>voting</w:t>
+      </w:r>
+      <w:proofErr w:type="spellEnd"/>
+      <w:r>
+        <w:t xml:space="preserve"> </w:t>
+      </w:r>
+      <w:proofErr w:type="spellStart"/>
+      <w:r>
+        <w:t>danmark</w:t>
+      </w:r>
+      <w:proofErr w:type="spellEnd"/>
+      <w:r>
+        <w:t xml:space="preserve"> rapport</w:t>
+      </w:r>
+    </w:p>
+    <w:p/>
+    <w:p>
+      <w:pPr>
+        <w:rPr>
+          <w:rFonts w:cs="Arial"/>
+          <w:color w:val="000000"/>
+        </w:rPr>
+      </w:pPr>
+      <w:r>
+        <w:t xml:space="preserve">Följande platser har använt för sökning: </w:t>
+      </w:r>
+      <w:r>
+        <w:t>linneuniversitet</w:t>
+      </w:r>
+      <w:r>
+        <w:t xml:space="preserve"> Databaser och </w:t>
+      </w:r>
+      <w:proofErr w:type="spellStart"/>
+      <w:r>
+        <w:rPr>
+          <w:rFonts w:cs="Arial"/>
+          <w:color w:val="000000"/>
+        </w:rPr>
+        <w:t>Googel</w:t>
+      </w:r>
+      <w:proofErr w:type="spellEnd"/>
+    </w:p>
+    <w:p/>
+    <w:p>
+      <w:pPr>
+        <w:rPr>
+          <w:sz w:val="28"/>
+          <w:szCs w:val="28"/>
+        </w:rPr>
+      </w:pPr>
+      <w:r>
+        <w:rPr>
+          <w:rFonts w:cs="Arial"/>
+          <w:b/>
+          <w:bCs/>
+          <w:color w:val="000000"/>
+          <w:sz w:val="28"/>
+          <w:szCs w:val="28"/>
+        </w:rPr>
+        <w:t xml:space="preserve">3.2 </w:t>
+      </w:r>
+      <w:r>
+        <w:rPr>
+          <w:rFonts w:cs="Arial"/>
+          <w:b/>
+          <w:bCs/>
+          <w:color w:val="000000"/>
+          <w:sz w:val="28"/>
+          <w:szCs w:val="28"/>
+        </w:rPr>
+        <w:t xml:space="preserve">Metoddiskussion </w:t>
+      </w:r>
+    </w:p>
+    <w:p/>
+    <w:p>
+      <w:r>
+        <w:rPr>
+          <w:rFonts w:cs="Arial"/>
+          <w:color w:val="000000"/>
+        </w:rPr>
+        <w:t>I denna litteraturstudie kommer inte de etiska aspekterna av webbaserade röstningssystem att behandlas, utan studien kommer koncentreras runt tekniska säkerhetsaspekter. Syftet med litteraturstudien är att besvara frågan om säkerhetsrisker med en webbaserad röstningstjänst därför är det lämpligt att filtrera bort information som inte har med den teknisksäkerheten att göra</w:t>
+      </w:r>
+      <w:r>
+        <w:rPr>
+          <w:rFonts w:cs="Arial"/>
+          <w:color w:val="000000"/>
+        </w:rPr>
+        <w:t>.</w:t>
+      </w:r>
+    </w:p>
+    <w:p>
+      <w:pPr>
+        <w:rPr>
+          <w:rFonts w:cs="Arial"/>
+          <w:color w:val="000000"/>
+        </w:rPr>
+      </w:pPr>
+      <w:r>
+        <w:br/>
+      </w:r>
+      <w:r>
+        <w:rPr>
+          <w:rFonts w:cs="Arial"/>
+          <w:color w:val="000000"/>
+        </w:rPr>
+        <w:t>De ställningstaganden som görs och de slutsatser som dras ska baseras på fakta och en saklig argumentation.  Personer som skulle vilja återskapa denna litteraturstudie ska kunna göra det genom att använda metoden och källorna som använts, detta skapar en validitet i litteraturstudien.</w:t>
+      </w:r>
+    </w:p>
+    <w:p>
+      <w:pPr>
+        <w:pStyle w:val="Brdtext"/>
+      </w:pPr>
+    </w:p>
+    <w:p>
+      <w:pPr>
+        <w:rPr>
+          <w:rFonts w:cs="Arial"/>
+          <w:b/>
+          <w:color w:val="000000"/>
+          <w:sz w:val="36"/>
+          <w:szCs w:val="36"/>
+        </w:rPr>
+      </w:pPr>
+      <w:r>
+        <w:rPr>
+          <w:rFonts w:cs="Arial"/>
+          <w:b/>
+          <w:color w:val="000000"/>
+          <w:sz w:val="36"/>
+          <w:szCs w:val="36"/>
+        </w:rPr>
+        <w:t xml:space="preserve">4 Rapporter </w:t>
+      </w:r>
+    </w:p>
+    <w:p>
+      <w:pPr>
+        <w:rPr>
+          <w:rFonts w:cs="Arial"/>
+          <w:b/>
+          <w:color w:val="000000"/>
+        </w:rPr>
+      </w:pPr>
+    </w:p>
+    <w:p>
+      <w:r>
+        <w:rPr>
+          <w:rFonts w:cs="Arial"/>
+          <w:color w:val="000000"/>
+        </w:rPr>
+        <w:t>För att besvara</w:t>
+      </w:r>
+      <w:r>
+        <w:rPr>
+          <w:rFonts w:cs="Arial"/>
+          <w:color w:val="000000"/>
+        </w:rPr>
+        <w:t xml:space="preserve"> uppsatsen övergripande fråga </w:t>
+      </w:r>
+      <w:r>
+        <w:rPr>
+          <w:rFonts w:cs="Arial"/>
+          <w:color w:val="000000"/>
+        </w:rPr>
+        <w:t>”</w:t>
+      </w:r>
+      <w:r>
+        <w:rPr>
+          <w:rFonts w:cs="Arial"/>
+          <w:color w:val="000000"/>
+        </w:rPr>
+        <w:t xml:space="preserve"> </w:t>
+      </w:r>
+      <w:r>
+        <w:rPr>
+          <w:rFonts w:cs="Arial"/>
+          <w:color w:val="000000"/>
+        </w:rPr>
+        <w:t>Vad finns det för tekniska säkerhetsrisker med en webbaserad röstningstjänst?</w:t>
+      </w:r>
+      <w:r>
+        <w:rPr>
+          <w:rFonts w:cs="Arial"/>
+          <w:color w:val="000000"/>
+        </w:rPr>
+        <w:t xml:space="preserve">” </w:t>
+      </w:r>
+      <w:r>
+        <w:rPr>
+          <w:rFonts w:cs="Arial"/>
+          <w:color w:val="000000"/>
+        </w:rPr>
+        <w:t xml:space="preserve">så har jag </w:t>
+      </w:r>
+      <w:r>
+        <w:rPr>
+          <w:rFonts w:cs="Arial"/>
+          <w:color w:val="000000"/>
+        </w:rPr>
+        <w:t>valt ut 5 olika rapporter utifrån de avgränsningar som presenterat i Metod kapitlet. Det är rapporter</w:t>
+      </w:r>
+      <w:r>
+        <w:rPr>
+          <w:rFonts w:cs="Arial"/>
+          <w:color w:val="000000"/>
+        </w:rPr>
+        <w:t xml:space="preserve"> som är oberoende </w:t>
+      </w:r>
+      <w:r>
+        <w:rPr>
+          <w:rFonts w:cs="Arial"/>
+          <w:color w:val="000000"/>
+        </w:rPr>
+        <w:t>av varan</w:t>
+      </w:r>
+      <w:r>
+        <w:rPr>
+          <w:rFonts w:cs="Arial"/>
+          <w:color w:val="000000"/>
+        </w:rPr>
+        <w:t>, men alla bekräftar sam</w:t>
+      </w:r>
+      <w:r>
+        <w:rPr>
+          <w:rFonts w:cs="Arial"/>
+          <w:color w:val="000000"/>
+        </w:rPr>
+        <w:t>ma data eller förklaring som r</w:t>
+      </w:r>
+      <w:r>
+        <w:rPr>
+          <w:rFonts w:cs="Arial"/>
+          <w:color w:val="000000"/>
+        </w:rPr>
+        <w:t xml:space="preserve">iktig. I och med detta kan vi hysa större tillit till </w:t>
+      </w:r>
+      <w:r>
+        <w:rPr>
+          <w:rFonts w:cs="Arial"/>
+          <w:color w:val="000000"/>
+        </w:rPr>
+        <w:t>de valda</w:t>
+      </w:r>
+      <w:r>
+        <w:rPr>
+          <w:rFonts w:cs="Arial"/>
+          <w:color w:val="000000"/>
+        </w:rPr>
+        <w:t xml:space="preserve"> källor</w:t>
+      </w:r>
+      <w:r>
+        <w:rPr>
+          <w:rFonts w:cs="Arial"/>
+          <w:color w:val="000000"/>
+        </w:rPr>
+        <w:t xml:space="preserve">na. För att säkra </w:t>
+      </w:r>
+      <w:r>
+        <w:rPr>
+          <w:rFonts w:cs="Arial"/>
+          <w:color w:val="000000"/>
+        </w:rPr>
+        <w:t xml:space="preserve">oberoendet mellan </w:t>
+      </w:r>
+      <w:r>
+        <w:rPr>
+          <w:rFonts w:cs="Arial"/>
+          <w:color w:val="000000"/>
+        </w:rPr>
+        <w:t xml:space="preserve">rapporterna så har det varit viktigt att </w:t>
+      </w:r>
+      <w:r>
+        <w:rPr>
+          <w:rFonts w:cs="Arial"/>
+          <w:color w:val="000000"/>
+        </w:rPr>
+        <w:t>de</w:t>
+      </w:r>
+      <w:r>
+        <w:rPr>
+          <w:rFonts w:cs="Arial"/>
+          <w:color w:val="000000"/>
+        </w:rPr>
+        <w:t xml:space="preserve"> har olika författar</w:t>
+      </w:r>
+      <w:r>
+        <w:rPr>
+          <w:rFonts w:cs="Arial"/>
+          <w:color w:val="000000"/>
+        </w:rPr>
+        <w:t xml:space="preserve">e, är utgivna </w:t>
+      </w:r>
+      <w:r>
+        <w:rPr>
+          <w:rFonts w:cs="Arial"/>
+          <w:color w:val="000000"/>
+        </w:rPr>
+        <w:t>av olika länder, samt att de undviker att referera till varandra.</w:t>
+      </w:r>
+    </w:p>
+    <w:p>
+      <w:pPr>
+        <w:rPr>
+          <w:rFonts w:cs="Arial"/>
+          <w:b/>
+          <w:color w:val="000000"/>
+        </w:rPr>
+      </w:pPr>
+    </w:p>
+    <w:p>
+      <w:pPr>
+        <w:rPr>
+          <w:b/>
+          <w:sz w:val="28"/>
+          <w:szCs w:val="28"/>
+        </w:rPr>
+      </w:pPr>
+      <w:r>
+        <w:rPr>
+          <w:b/>
+          <w:sz w:val="28"/>
+          <w:szCs w:val="28"/>
+        </w:rPr>
         <w:t>4.1 2013, E-röstning och andra valfrågor[5]</w:t>
       </w:r>
     </w:p>
@@ -3254,212 +3578,233 @@
         <w:t xml:space="preserve">tredning </w:t>
       </w:r>
       <w:r>
-        <w:t xml:space="preserve">som gjordes av Vallagskommittén på uppdrag av svenska regeringen. Där man under sökt fördelarna och nackdelarna med webb baserad röstning, </w:t>
+        <w:t xml:space="preserve">som gjordes av Vallagskommittén på uppdrag av svenska regeringen. Där man under sökt fördelarna och nackdelarna </w:t>
+      </w:r>
+      <w:r>
+        <w:t>med webb baserad röstning, rapp</w:t>
+      </w:r>
+      <w:r>
+        <w:t>o</w:t>
+      </w:r>
+      <w:r>
+        <w:t>r</w:t>
+      </w:r>
+      <w:r>
+        <w:t>ten har</w:t>
+      </w:r>
+      <w:r>
+        <w:t xml:space="preserve"> några a</w:t>
+      </w:r>
+      <w:r>
+        <w:t xml:space="preserve">llmänna skrivningar om att </w:t>
+      </w:r>
+      <w:r>
+        <w:t>e-röstni</w:t>
+      </w:r>
+      <w:r>
+        <w:t>ng skulle bli säkrare, enklare och</w:t>
+      </w:r>
+      <w:r>
+        <w:t xml:space="preserve"> snabbare</w:t>
+      </w:r>
+      <w:r>
+        <w:t>. Samt att u</w:t>
+      </w:r>
+      <w:r>
+        <w:t>tredningen gör bedömningen att införa</w:t>
+      </w:r>
+      <w:r>
+        <w:t>ndet av val med modern informations teknik ökar tillgängligheten</w:t>
+      </w:r>
+      <w:r>
+        <w:t xml:space="preserve"> vilket bland annat ka</w:t>
+      </w:r>
+      <w:r>
+        <w:t>n medföra ett ökat valdeltagan</w:t>
+      </w:r>
+      <w:r>
+        <w:t>de.</w:t>
+      </w:r>
+      <w:r>
+        <w:t xml:space="preserve"> </w:t>
+      </w:r>
+      <w:r>
+        <w:t>De gör också bedömningen att det ka</w:t>
+      </w:r>
+      <w:r>
+        <w:t xml:space="preserve">n reducera kostnaderna för val på lång </w:t>
+      </w:r>
+      <w:r>
+        <w:t>sikt.</w:t>
+      </w:r>
+      <w:r>
+        <w:t xml:space="preserve"> </w:t>
+      </w:r>
+    </w:p>
+    <w:p/>
+    <w:p>
+      <w:r>
+        <w:t>Enligt utredningen finns det fördelar med e-röstning via Internet, den främsta att</w:t>
+      </w:r>
+      <w:r>
+        <w:t xml:space="preserve"> </w:t>
       </w:r>
       <w:proofErr w:type="spellStart"/>
       <w:r>
-        <w:t>rapproten</w:t>
+        <w:t>flerar</w:t>
       </w:r>
       <w:proofErr w:type="spellEnd"/>
       <w:r>
-        <w:t xml:space="preserve"> har</w:t>
-      </w:r>
-      <w:r>
-        <w:t xml:space="preserve"> några a</w:t>
-      </w:r>
-      <w:r>
-        <w:t xml:space="preserve">llmänna skrivningar om att </w:t>
-      </w:r>
-      <w:r>
-        <w:t>e-röstni</w:t>
-      </w:r>
-      <w:r>
-        <w:t>ng skulle bli säkrare, enklare och</w:t>
-      </w:r>
-      <w:r>
-        <w:t xml:space="preserve"> snabbare</w:t>
-      </w:r>
-      <w:r>
-        <w:t>. Samt att u</w:t>
-      </w:r>
-      <w:r>
-        <w:t>tredningen gör bedömningen att införa</w:t>
-      </w:r>
-      <w:r>
-        <w:t>ndet av val med modern informations teknik ökar tillgängligheten</w:t>
-      </w:r>
-      <w:r>
-        <w:t xml:space="preserve"> vilket bland annat ka</w:t>
-      </w:r>
-      <w:r>
-        <w:t>n medföra ett ökat valdeltagan</w:t>
-      </w:r>
-      <w:r>
-        <w:t>de.</w:t>
+        <w:t xml:space="preserve"> skulle kunna röst och</w:t>
+      </w:r>
+      <w:r>
+        <w:t xml:space="preserve"> personer med vissa funktionshinder då kan genomföra sin valhandling på egen hand</w:t>
+      </w:r>
+      <w:r>
+        <w:t>. Vallagskommittén</w:t>
       </w:r>
       <w:r>
         <w:t xml:space="preserve"> </w:t>
       </w:r>
       <w:r>
-        <w:t>De gör också bedömningen att det ka</w:t>
-      </w:r>
-      <w:r>
-        <w:t xml:space="preserve">n reducera kostnaderna för val på lång </w:t>
-      </w:r>
-      <w:r>
-        <w:t>sikt.</w:t>
-      </w:r>
-      <w:r>
+        <w:t xml:space="preserve">förslår </w:t>
+      </w:r>
+      <w:r>
+        <w:t xml:space="preserve">att Sverige ska införa försök med e-röstning och i första hand förordat försök med e-röstning via Internet i </w:t>
+      </w:r>
+      <w:r>
+        <w:t>okontrollerade</w:t>
+      </w:r>
+      <w:r>
+        <w:t xml:space="preserve"> miljöer, men med en utformning så att det även kan tillämpas i vallokaler och röstningslokaler</w:t>
+      </w:r>
+      <w:r>
+        <w:t>.</w:t>
+      </w:r>
+    </w:p>
+    <w:p/>
+    <w:p/>
+    <w:p/>
+    <w:p>
+      <w:pPr>
+        <w:rPr>
+          <w:b/>
+        </w:rPr>
+      </w:pPr>
+      <w:r>
+        <w:rPr>
+          <w:b/>
+        </w:rPr>
+        <w:t xml:space="preserve">4.1.1 </w:t>
+      </w:r>
+      <w:r>
+        <w:rPr>
+          <w:b/>
+        </w:rPr>
+        <w:t>Säkerhet</w:t>
+      </w:r>
+    </w:p>
+    <w:p>
+      <w:pPr>
+        <w:rPr>
+          <w:rFonts w:cs="Arial"/>
+          <w:color w:val="000000"/>
+        </w:rPr>
+      </w:pPr>
+      <w:r>
+        <w:lastRenderedPageBreak/>
+        <w:t xml:space="preserve">I rapporten </w:t>
+      </w:r>
+      <w:r>
+        <w:t>E-röstning och andra valfrågor[5</w:t>
+      </w:r>
+      <w:r>
+        <w:rPr>
+          <w:rFonts w:cs="Arial"/>
+          <w:color w:val="000000"/>
+        </w:rPr>
+        <w:t>,</w:t>
+      </w:r>
+      <w:r>
+        <w:rPr>
+          <w:rFonts w:cs="Arial"/>
+          <w:color w:val="000000"/>
+        </w:rPr>
+        <w:t xml:space="preserve"> S. 75-77</w:t>
+      </w:r>
+      <w:r>
+        <w:t>]</w:t>
+      </w:r>
+      <w:r>
+        <w:t xml:space="preserve"> så tar man upp följande </w:t>
+      </w:r>
+      <w:r>
+        <w:rPr>
+          <w:rFonts w:cs="Arial"/>
+          <w:color w:val="000000"/>
+        </w:rPr>
+        <w:t>tekniska säkerhetsrisker</w:t>
+      </w:r>
+      <w:r>
+        <w:rPr>
+          <w:rFonts w:cs="Arial"/>
+          <w:color w:val="000000"/>
+        </w:rPr>
         <w:t xml:space="preserve"> </w:t>
       </w:r>
-    </w:p>
-    <w:p/>
-    <w:p>
-      <w:r>
-        <w:t xml:space="preserve">Enligt utredningen finns det fördelar med e-röstning i </w:t>
-      </w:r>
-      <w:r>
-        <w:t>okontrollerade</w:t>
-      </w:r>
-      <w:r>
-        <w:t xml:space="preserve"> miljöer via Internet, den främsta kanske att personer med vissa funktionshinder då kan genomföra sin valhandling på egen hand</w:t>
-      </w:r>
-      <w:r>
-        <w:t>. Vallagskommittén</w:t>
-      </w:r>
+      <w:r>
+        <w:t>virusangrepp, Överbelastning a</w:t>
+      </w:r>
+      <w:r>
+        <w:t>ngrep</w:t>
+      </w:r>
+      <w:r>
+        <w:t>p och Dataintrång</w:t>
+      </w:r>
+      <w:r>
+        <w:rPr>
+          <w:rFonts w:cs="Arial"/>
+          <w:color w:val="000000"/>
+        </w:rPr>
+        <w:t xml:space="preserve">. </w:t>
+      </w:r>
+    </w:p>
+    <w:p>
+      <w:pPr>
+        <w:rPr>
+          <w:rFonts w:cs="Arial"/>
+          <w:color w:val="000000"/>
+        </w:rPr>
+      </w:pPr>
+    </w:p>
+    <w:p>
       <w:r>
         <w:t xml:space="preserve"> </w:t>
       </w:r>
       <w:r>
-        <w:t xml:space="preserve">förslår </w:t>
-      </w:r>
-      <w:r>
-        <w:t xml:space="preserve">att Sverige ska införa försök med e-röstning och i första hand förordat försök med e-röstning via Internet i </w:t>
-      </w:r>
-      <w:r>
-        <w:t>okontrollerade</w:t>
-      </w:r>
-      <w:r>
-        <w:t xml:space="preserve"> miljöer, men med en utformning så att det även kan tillämpas i vallokaler och röstningslokaler</w:t>
-      </w:r>
-      <w:r>
-        <w:t>.</w:t>
-      </w:r>
-    </w:p>
-    <w:p/>
-    <w:p>
-      <w:pPr>
-        <w:rPr>
-          <w:b/>
-        </w:rPr>
-      </w:pPr>
-      <w:r>
-        <w:rPr>
-          <w:b/>
-        </w:rPr>
-        <w:t xml:space="preserve">4.1.1 </w:t>
-      </w:r>
-      <w:r>
-        <w:rPr>
-          <w:b/>
-        </w:rPr>
-        <w:t>Säkerhet</w:t>
-      </w:r>
-    </w:p>
-    <w:p>
-      <w:pPr>
-        <w:rPr>
-          <w:rFonts w:cs="Arial"/>
-          <w:color w:val="000000"/>
-        </w:rPr>
-      </w:pPr>
-      <w:r>
-        <w:t xml:space="preserve">I rapporten </w:t>
-      </w:r>
-      <w:r>
-        <w:t>E-röstning och andra valfrågor[5</w:t>
-      </w:r>
-      <w:r>
-        <w:rPr>
-          <w:rFonts w:cs="Arial"/>
-          <w:color w:val="000000"/>
-        </w:rPr>
-        <w:t>,</w:t>
-      </w:r>
-      <w:r>
-        <w:rPr>
-          <w:rFonts w:cs="Arial"/>
-          <w:color w:val="000000"/>
-        </w:rPr>
-        <w:t xml:space="preserve"> S. 75-77</w:t>
-      </w:r>
-      <w:r>
-        <w:t>]</w:t>
-      </w:r>
-      <w:r>
-        <w:t xml:space="preserve"> så tar man upp följande </w:t>
-      </w:r>
-      <w:r>
-        <w:rPr>
-          <w:rFonts w:cs="Arial"/>
-          <w:color w:val="000000"/>
-        </w:rPr>
-        <w:t>tekniska säkerhetsrisker</w:t>
-      </w:r>
-      <w:r>
-        <w:rPr>
-          <w:rFonts w:cs="Arial"/>
-          <w:color w:val="000000"/>
-        </w:rPr>
+        <w:t xml:space="preserve">I en </w:t>
+      </w:r>
+      <w:r>
+        <w:rPr>
+          <w:rFonts w:cs="Arial"/>
+          <w:color w:val="000000"/>
+        </w:rPr>
+        <w:t>webbaserad röstningstjänst kan</w:t>
+      </w:r>
+      <w:r>
         <w:t xml:space="preserve"> </w:t>
       </w:r>
       <w:r>
-        <w:t>virusangrepp, Överbelastning a</w:t>
-      </w:r>
-      <w:r>
-        <w:t>ngrep</w:t>
-      </w:r>
-      <w:r>
-        <w:t>p och Dataintrång</w:t>
-      </w:r>
-      <w:r>
-        <w:rPr>
-          <w:rFonts w:cs="Arial"/>
-          <w:color w:val="000000"/>
-        </w:rPr>
-        <w:t xml:space="preserve">. </w:t>
-      </w:r>
-    </w:p>
-    <w:p>
-      <w:pPr>
-        <w:rPr>
-          <w:rFonts w:cs="Arial"/>
-          <w:color w:val="000000"/>
-        </w:rPr>
-      </w:pPr>
-    </w:p>
-    <w:p>
-      <w:r>
-        <w:t xml:space="preserve"> </w:t>
-      </w:r>
-      <w:r>
-        <w:t xml:space="preserve">I en </w:t>
-      </w:r>
-      <w:r>
-        <w:rPr>
-          <w:rFonts w:cs="Arial"/>
-          <w:color w:val="000000"/>
-        </w:rPr>
-        <w:t>webbaserad röstningstjänst kan</w:t>
-      </w:r>
-      <w:r>
-        <w:t xml:space="preserve"> </w:t>
-      </w:r>
-      <w:r>
         <w:t>virusangrepp</w:t>
       </w:r>
       <w:r>
-        <w:t xml:space="preserve"> användas för att kom åt användarens login </w:t>
+        <w:t xml:space="preserve"> användas för att kom</w:t>
+      </w:r>
+      <w:r>
+        <w:t>ma</w:t>
+      </w:r>
+      <w:r>
+        <w:t xml:space="preserve"> åt användarens login </w:t>
       </w:r>
       <w:r>
         <w:t>information och</w:t>
@@ -3776,7 +4121,15 @@
         <w:t xml:space="preserve"> </w:t>
       </w:r>
       <w:r>
-        <w:t xml:space="preserve">kan sakna den </w:t>
+        <w:t xml:space="preserve">kan sakna </w:t>
+      </w:r>
+      <w:proofErr w:type="gramStart"/>
+      <w:r>
+        <w:t>den</w:t>
+      </w:r>
+      <w:proofErr w:type="gramEnd"/>
+      <w:r>
+        <w:t xml:space="preserve"> </w:t>
       </w:r>
       <w:r>
         <w:t>nödvändiga</w:t>
@@ -3785,6 +4138,18 @@
         <w:t xml:space="preserve"> </w:t>
       </w:r>
       <w:r>
+        <w:t xml:space="preserve">säkerhetsskydden </w:t>
+      </w:r>
+      <w:r>
+        <w:t>samt</w:t>
+      </w:r>
+      <w:r>
+        <w:t xml:space="preserve"> </w:t>
+      </w:r>
+      <w:r>
+        <w:t xml:space="preserve">sakna </w:t>
+      </w:r>
+      <w:r>
         <w:t>kompabilitet</w:t>
       </w:r>
       <w:r>
@@ -3820,7 +4185,10 @@
         <w:t xml:space="preserve">är </w:t>
       </w:r>
       <w:r>
-        <w:t xml:space="preserve">insyns och möjlighet att granska valet efter att det avslutats. </w:t>
+        <w:t>insyn</w:t>
+      </w:r>
+      <w:r>
+        <w:t xml:space="preserve"> och möjlighet att granska valet efter att det avslutats. </w:t>
       </w:r>
       <w:r>
         <w:t xml:space="preserve">På grund av svårigheten att validera och verifiera </w:t>
@@ -3953,7 +4321,16 @@
     </w:p>
     <w:p>
       <w:r>
-        <w:t xml:space="preserve">Rapporten lyfter fram faran med överföring av data genom webben, tjänsten kan attackeras och </w:t>
+        <w:t xml:space="preserve">Rapporten lyfter </w:t>
+      </w:r>
+      <w:r>
+        <w:t xml:space="preserve">framförallt </w:t>
+      </w:r>
+      <w:r>
+        <w:t xml:space="preserve">fram risken </w:t>
+      </w:r>
+      <w:r>
+        <w:t xml:space="preserve">med överföring av data genom webben, tjänsten kan attackeras och </w:t>
       </w:r>
       <w:r>
         <w:t>falska resultat införas</w:t>
@@ -3965,7 +4342,16 @@
     <w:p/>
     <w:p>
       <w:r>
-        <w:t xml:space="preserve">Väljare autentisering </w:t>
+        <w:t>A</w:t>
+      </w:r>
+      <w:r>
+        <w:t>utentisering</w:t>
+      </w:r>
+      <w:r>
+        <w:t xml:space="preserve"> av väljare</w:t>
+      </w:r>
+      <w:r>
+        <w:t xml:space="preserve"> </w:t>
       </w:r>
       <w:r>
         <w:t>- syftar till att säkerställa att e</w:t>
@@ -3995,7 +4381,6 @@
     <w:p/>
     <w:p>
       <w:r>
-        <w:lastRenderedPageBreak/>
         <w:t>En röst en väljare</w:t>
       </w:r>
       <w:r>
@@ -4058,7 +4443,13 @@
         <w:t xml:space="preserve">val data som överför genom webben </w:t>
       </w:r>
       <w:r>
-        <w:t>bör krypteras för att säkerställa att rösta data inte kan fångas upp och val</w:t>
+        <w:t>bör krypter</w:t>
+      </w:r>
+      <w:r>
+        <w:t>as för att säkerställa att röst</w:t>
+      </w:r>
+      <w:r>
+        <w:t xml:space="preserve"> data inte kan fångas upp och val</w:t>
       </w:r>
       <w:r>
         <w:t>integriteten kränks.</w:t>
@@ -4125,7 +4516,13 @@
         <w:t xml:space="preserve">Europaparlamentet. </w:t>
       </w:r>
       <w:r>
-        <w:t>Rapporten är resultatet av forsknings om den potentiella effekten att Internetbaserade politiska deltagande och vad det kan ha för konsekvenser på demokratin i Europa</w:t>
+        <w:t>Rapporten är resultatet av forsknings</w:t>
+      </w:r>
+      <w:r>
+        <w:t xml:space="preserve"> om den potentiella effekten av</w:t>
+      </w:r>
+      <w:r>
+        <w:t xml:space="preserve"> Internetbaserade politiska deltagande och vad det kan ha för konsekvenser på demokratin i Europa</w:t>
       </w:r>
       <w:r>
         <w:t xml:space="preserve">. I rapporten presenteras </w:t>
@@ -4391,23 +4788,31 @@
       <w:r>
         <w:t xml:space="preserve"> </w:t>
       </w:r>
+      <w:proofErr w:type="gramStart"/>
       <w:r>
         <w:t>E</w:t>
       </w:r>
       <w:r>
-        <w:t xml:space="preserve">n DOS attacker skulle göra valet servern otillgänglig genom att överbelasta det med illegitima serviceärenden[19,S.29]. En röstnings tjänst är beroende </w:t>
-      </w:r>
-      <w:r>
-        <w:lastRenderedPageBreak/>
-        <w:t xml:space="preserve">av val servern tillgänglighet  för att tillåta väljare autentisering och mottagande av digitala </w:t>
-      </w:r>
-      <w:proofErr w:type="spellStart"/>
-      <w:r>
-        <w:t>valseldar</w:t>
-      </w:r>
-      <w:proofErr w:type="spellEnd"/>
-      <w:r>
-        <w:t>.</w:t>
+        <w:t>n DOS-</w:t>
+      </w:r>
+      <w:r>
+        <w:t>attacker</w:t>
+      </w:r>
+      <w:proofErr w:type="gramEnd"/>
+      <w:r>
+        <w:t xml:space="preserve"> skulle göra valet servern otillgänglig genom att överbelasta det med illegitima serviceärenden[19,S.29]. En röstnings tjänst är beroende av val servern tillgänglighet  för att tillåta väljare autentisering och mottagande av digitala v</w:t>
+      </w:r>
+      <w:r>
+        <w:t>alse</w:t>
+      </w:r>
+      <w:r>
+        <w:t>d</w:t>
+      </w:r>
+      <w:r>
+        <w:t>l</w:t>
+      </w:r>
+      <w:r>
+        <w:t>ar.</w:t>
       </w:r>
     </w:p>
     <w:p/>
@@ -4438,7 +4843,10 @@
     </w:p>
     <w:p>
       <w:r>
-        <w:t>Resultat delen i detta arbete har som mål att gen</w:t>
+        <w:t xml:space="preserve">Resultat delen i </w:t>
+      </w:r>
+      <w:r>
+        <w:t>detta arbete har som mål att ge</w:t>
       </w:r>
       <w:r>
         <w:t xml:space="preserve"> tydlig och kortfattad översikt över de risker som är förknippade med </w:t>
@@ -4525,7 +4933,10 @@
         <w:t>ovanstående</w:t>
       </w:r>
       <w:r>
-        <w:t xml:space="preserve"> sidor. kan man I en </w:t>
+        <w:t xml:space="preserve"> sidor. K</w:t>
+      </w:r>
+      <w:r>
+        <w:t xml:space="preserve">an man I en </w:t>
       </w:r>
       <w:proofErr w:type="spellStart"/>
       <w:r>
@@ -4543,17 +4954,6 @@
       </w:r>
     </w:p>
     <w:p/>
-    <w:p>
-      <w:r>
-        <w:t xml:space="preserve">Dessa mål </w:t>
-      </w:r>
-      <w:r>
-        <w:t xml:space="preserve">har varit särskilt användbart för att identifiera </w:t>
-      </w:r>
-      <w:r>
-        <w:t xml:space="preserve">de attacker som kan användas mot en webb baserat röstningstjänst. </w:t>
-      </w:r>
-    </w:p>
     <w:p>
       <w:pPr>
         <w:rPr>
@@ -4776,19 +5176,22 @@
         <w:t xml:space="preserve"> aktiveras</w:t>
       </w:r>
       <w:r>
-        <w:t xml:space="preserve"> när det infekterade programmet startas eller när en smittad </w:t>
-      </w:r>
-      <w:r>
-        <w:t xml:space="preserve">USB </w:t>
-      </w:r>
-      <w:r>
-        <w:t xml:space="preserve">får starta. </w:t>
+        <w:t xml:space="preserve"> när det infekterade programmet startas. </w:t>
       </w:r>
     </w:p>
     <w:p/>
     <w:p>
-      <w:r>
-        <w:t xml:space="preserve">skadliga program kan </w:t>
+      <w:proofErr w:type="spellStart"/>
+      <w:r>
+        <w:lastRenderedPageBreak/>
+        <w:t>Skadliga</w:t>
+      </w:r>
+      <w:r>
+        <w:t>program</w:t>
+      </w:r>
+      <w:proofErr w:type="spellEnd"/>
+      <w:r>
+        <w:t xml:space="preserve"> kan </w:t>
       </w:r>
       <w:r>
         <w:t>till exempel</w:t>
@@ -4830,7 +5233,13 @@
         <w:t>de som</w:t>
       </w:r>
       <w:r>
-        <w:t xml:space="preserve"> visar trevliga eller irriterande meddelanden, eller </w:t>
+        <w:t xml:space="preserve"> v</w:t>
+      </w:r>
+      <w:r>
+        <w:t xml:space="preserve">isar trevliga </w:t>
+      </w:r>
+      <w:r>
+        <w:t xml:space="preserve">meddelanden, eller </w:t>
       </w:r>
       <w:r>
         <w:t>elakartad</w:t>
@@ -4860,7 +5269,6 @@
         <w:t xml:space="preserve">En attack som också lyfts fram är bedrägerier, en obehörig användare kan ha kapat en användares webbläsare eller skickat ett e-mail med en länk som tar en till röstningstjänsten, men i själva verket tar den användaren till en falsk sida som är </w:t>
       </w:r>
       <w:r>
-        <w:lastRenderedPageBreak/>
         <w:t>identiskt</w:t>
       </w:r>
       <w:r>
@@ -4875,7 +5283,10 @@
     </w:p>
     <w:p>
       <w:r>
-        <w:t>Resident Virus</w:t>
+        <w:t>Resident-</w:t>
+      </w:r>
+      <w:r>
+        <w:t>Virus</w:t>
       </w:r>
       <w:r>
         <w:t xml:space="preserve"> är en typ av datorvirus som döljer och lagrar sig i datorns minne, som sedan gör det möjligt att infektera alla filer som körs av datorn, beroende på viruset programmering uppgift[20]. Den aktiverar när operativsystemet startat eller när användaren startar en specifik funktion. </w:t>
@@ -4915,7 +5326,21 @@
         <w:t>r</w:t>
       </w:r>
       <w:r>
-        <w:t xml:space="preserve"> av en sökare modul och en replikeringsmodul. I sökaren Modulen är ansvarig för att hitta nya filer att infektera. För varje ny körbar fil s</w:t>
+        <w:t xml:space="preserve"> av en sökare mo</w:t>
+      </w:r>
+      <w:r>
+        <w:t xml:space="preserve">dul och en replikeringsmodul. </w:t>
+      </w:r>
+      <w:proofErr w:type="spellStart"/>
+      <w:r>
+        <w:t>Sökar</w:t>
+      </w:r>
+      <w:proofErr w:type="spellEnd"/>
+      <w:r>
+        <w:t xml:space="preserve"> m</w:t>
+      </w:r>
+      <w:r>
+        <w:t>odulen är ansvarig för att hitta nya filer att infektera. För varje ny körbar fil s</w:t>
       </w:r>
       <w:r>
         <w:t xml:space="preserve">ökaren modulen möter, kallar den </w:t>
@@ -4935,7 +5360,10 @@
       </w:r>
       <w:proofErr w:type="spellEnd"/>
       <w:r>
-        <w:t xml:space="preserve"> Virus</w:t>
+        <w:t>-</w:t>
+      </w:r>
+      <w:r>
+        <w:t>Virus</w:t>
       </w:r>
       <w:r>
         <w:t xml:space="preserve"> är</w:t>
@@ -5004,7 +5432,10 @@
         <w:t xml:space="preserve">för att stjäla, ändra eller förstöra information, ofta genom </w:t>
       </w:r>
       <w:r>
-        <w:t xml:space="preserve">att utsätter </w:t>
+        <w:t>att utsätta</w:t>
+      </w:r>
+      <w:r>
+        <w:t xml:space="preserve"> </w:t>
       </w:r>
       <w:r>
         <w:rPr>
@@ -5146,7 +5577,11 @@
         <w:t>kommer</w:t>
       </w:r>
       <w:r>
-        <w:t xml:space="preserve"> åt lösenord, nycklar, eller session token för att </w:t>
+        <w:t xml:space="preserve"> åt </w:t>
+      </w:r>
+      <w:r>
+        <w:lastRenderedPageBreak/>
+        <w:t xml:space="preserve">lösenord, nycklar, eller session token för att </w:t>
       </w:r>
       <w:r>
         <w:t xml:space="preserve">med </w:t>
@@ -5270,7 +5705,6 @@
         <w:spacing w:after="100" w:afterAutospacing="1"/>
       </w:pPr>
       <w:r>
-        <w:lastRenderedPageBreak/>
         <w:t xml:space="preserve">Webbläsare tillåter </w:t>
       </w:r>
       <w:r>
@@ -5286,7 +5720,13 @@
         <w:t xml:space="preserve"> </w:t>
       </w:r>
       <w:r>
-        <w:t>CSRF attack använder det för att kom åt eller förstöra känslig data.</w:t>
+        <w:t xml:space="preserve">CSRF attack </w:t>
+      </w:r>
+      <w:r>
+        <w:t>användes</w:t>
+      </w:r>
+      <w:r>
+        <w:t xml:space="preserve"> för att kom åt eller förstöra känslig data.</w:t>
       </w:r>
       <w:r>
         <w:t xml:space="preserve"> </w:t>
@@ -5298,22 +5738,45 @@
         <w:t xml:space="preserve">är en användare besöker en skadlig webbsida som gör </w:t>
       </w:r>
       <w:r>
-        <w:t xml:space="preserve">så att användarens </w:t>
+        <w:t xml:space="preserve">så att </w:t>
+      </w:r>
+      <w:r>
+        <w:t>besökarens</w:t>
+      </w:r>
+      <w:r>
+        <w:t xml:space="preserve"> </w:t>
       </w:r>
       <w:r>
         <w:t xml:space="preserve">webbläsare </w:t>
       </w:r>
       <w:r>
-        <w:t xml:space="preserve">till exempel kör en GET begäran </w:t>
+        <w:t xml:space="preserve">kör en </w:t>
+      </w:r>
+      <w:r>
+        <w:t>POST</w:t>
+      </w:r>
+      <w:r>
+        <w:t xml:space="preserve"> begäran </w:t>
       </w:r>
       <w:r>
         <w:t xml:space="preserve">till </w:t>
       </w:r>
       <w:r>
-        <w:t>en webbsida som den själv inte avsåg. Det inloggat offerents</w:t>
-      </w:r>
-      <w:r>
-        <w:t xml:space="preserve"> webbläsare</w:t>
+        <w:t>en webbsida som den själv in</w:t>
+      </w:r>
+      <w:r>
+        <w:t xml:space="preserve">te avsåg. Det </w:t>
+      </w:r>
+      <w:proofErr w:type="gramStart"/>
+      <w:r>
+        <w:t>inloggat</w:t>
+      </w:r>
+      <w:proofErr w:type="gramEnd"/>
+      <w:r>
+        <w:t xml:space="preserve"> offrets </w:t>
+      </w:r>
+      <w:r>
+        <w:t>webbläsare</w:t>
       </w:r>
       <w:r>
         <w:t xml:space="preserve"> </w:t>
@@ -5391,7 +5854,7 @@
     <w:p/>
     <w:p>
       <w:r>
-        <w:t>Här ner presenteras två attacker som kan riktas mot kommunikationsvägen.</w:t>
+        <w:t>Här presenteras två attacker som kan riktas mot kommunikationsvägen.</w:t>
       </w:r>
     </w:p>
     <w:p>
@@ -5418,7 +5881,21 @@
         <w:t>service</w:t>
       </w:r>
       <w:r>
-        <w:t>) attack lyft fram som en av the främsta hoten mot kommunikationsvägen mellan klient och server[18,S.127].</w:t>
+        <w:t xml:space="preserve">) attack lyft fram som </w:t>
+      </w:r>
+      <w:proofErr w:type="gramStart"/>
+      <w:r>
+        <w:t>en</w:t>
+      </w:r>
+      <w:proofErr w:type="gramEnd"/>
+      <w:r>
+        <w:t xml:space="preserve"> av </w:t>
+      </w:r>
+      <w:r>
+        <w:t xml:space="preserve">de </w:t>
+      </w:r>
+      <w:r>
+        <w:t>främsta hoten mot kommunikationsvägen mellan klient och server[18,S.127].</w:t>
       </w:r>
       <w:r>
         <w:t xml:space="preserve"> </w:t>
@@ -5537,7 +6014,7 @@
       </w:r>
       <w:proofErr w:type="spellStart"/>
       <w:r>
-        <w:t>daemons</w:t>
+        <w:t>distributed</w:t>
       </w:r>
       <w:proofErr w:type="spellEnd"/>
       <w:r>
@@ -5557,20 +6034,44 @@
       </w:r>
       <w:proofErr w:type="spellEnd"/>
       <w:r>
-        <w:t>-service), det är en attack där flera datorer är infekterad av ett skadligt program som kallas (</w:t>
+        <w:t>-service</w:t>
+      </w:r>
+      <w:r>
+        <w:t>), det är en attack där flera datore</w:t>
+      </w:r>
+      <w:r>
+        <w:t xml:space="preserve">r är infekterad av ett skadligt </w:t>
+      </w:r>
+      <w:r>
+        <w:t xml:space="preserve">program som ökar </w:t>
       </w:r>
       <w:proofErr w:type="spellStart"/>
       <w:r>
-        <w:t>daemons</w:t>
+        <w:t>möjlighterna</w:t>
       </w:r>
       <w:proofErr w:type="spellEnd"/>
       <w:r>
-        <w:t>) som ökar hoten från DOS efter som servern blir angripen från flera datorer som samarbetar[18,S.129].</w:t>
+        <w:t xml:space="preserve"> av</w:t>
       </w:r>
       <w:r>
         <w:t xml:space="preserve"> </w:t>
       </w:r>
       <w:r>
+        <w:t>en</w:t>
+      </w:r>
+      <w:r>
+        <w:t xml:space="preserve"> DOS</w:t>
+      </w:r>
+      <w:r>
+        <w:t xml:space="preserve"> attack</w:t>
+      </w:r>
+      <w:r>
+        <w:t xml:space="preserve"> efter som servern blir angripen från flera datorer som samarbetar[18,S.129].</w:t>
+      </w:r>
+      <w:r>
+        <w:t xml:space="preserve"> </w:t>
+      </w:r>
+      <w:r>
         <w:t>Attacken översvämmar kommunikationen mellan klienten och servern med fler förfrågningar än den kan hantera. Skulle en val server utsättas för en DOS/DDOS</w:t>
       </w:r>
       <w:r>
@@ -5708,11 +6209,13 @@
       <w:r>
         <w:t xml:space="preserve">klientens </w:t>
       </w:r>
-      <w:proofErr w:type="spellStart"/>
-      <w:r>
+      <w:r>
+        <w:lastRenderedPageBreak/>
         <w:t>webbläsar</w:t>
       </w:r>
-      <w:proofErr w:type="spellEnd"/>
+      <w:r>
+        <w:t>e</w:t>
+      </w:r>
       <w:r>
         <w:t>, men de båda pratar med angriparen som sitter i mitten</w:t>
       </w:r>
@@ -5807,7 +6310,6 @@
           <w:sz w:val="36"/>
           <w:szCs w:val="36"/>
         </w:rPr>
-        <w:lastRenderedPageBreak/>
         <w:t xml:space="preserve">6 </w:t>
       </w:r>
       <w:r>
@@ -5828,7 +6330,13 @@
     </w:p>
     <w:p>
       <w:r>
-        <w:t>Webbaserad röstning ses ofta av allmänheten som ett verktyg för att göra valprocessen mer effektiv, korrekt implementering av ett sådant system kan påskynda behandlingen av resultaten och göra röstningen lättare. Men utmaningarna är stora. Om inte noggrant planerade och utformade, kan webbaserat röstning försvaga förtroendet för hela valprocessen. I denna del av arbetet beskrivs faktorer som kan påverka framgången för webbaserat röstning.</w:t>
+        <w:t>Webbaserad röstning ses ofta av allmänheten som ett verktyg för att göra valprocessen mer effektiv, korrekt implementering av ett sådant system kan påskynda behandlingen av resulta</w:t>
+      </w:r>
+      <w:r>
+        <w:t>ten och göra röstningen lättare</w:t>
+      </w:r>
+      <w:r>
+        <w:t>. I denna del av arbetet beskrivs faktorer som kan påverka framgången för webbaserat röstning.</w:t>
       </w:r>
     </w:p>
     <w:p/>
@@ -5870,203 +6378,237 @@
     <w:p/>
     <w:p>
       <w:r>
-        <w:t xml:space="preserve">Om Internetröstning infördes som ett alternativ vid sidan av mer traditionella röstningen metoder, skulle det expanderar tillgängligheten av röstsystemet i allmänhet. Det skulle göra att väljare röstar när det passar dem, via hemmet, på arbetsplatsen eller offentliga internetterminaler. </w:t>
+        <w:t>Om Internetröstning infördes som ett alternativ vid sidan av mer traditionella röstningen metoder, skulle det expanderar tillgängligheten av röstsystemet i allmänhet. Det skulle göra att väljare röstar när det passar dem, via hemmet, på arbetsplatsen eller offentliga internetterminaler. Det</w:t>
+      </w:r>
+      <w:r>
+        <w:t>ta</w:t>
+      </w:r>
+      <w:r>
+        <w:t xml:space="preserve"> </w:t>
+      </w:r>
+      <w:r>
+        <w:t xml:space="preserve">i sin tur skulle </w:t>
+      </w:r>
+      <w:proofErr w:type="gramStart"/>
+      <w:r>
+        <w:t>var</w:t>
+      </w:r>
+      <w:proofErr w:type="gramEnd"/>
+      <w:r>
+        <w:t xml:space="preserve"> en</w:t>
+      </w:r>
+      <w:r>
+        <w:t xml:space="preserve"> </w:t>
+      </w:r>
+      <w:r>
+        <w:t>betydande kostnadsbesparing</w:t>
+      </w:r>
+      <w:r>
+        <w:t>[19.S,19]</w:t>
+      </w:r>
+      <w:r>
+        <w:t xml:space="preserve">. </w:t>
       </w:r>
     </w:p>
     <w:p/>
     <w:p>
       <w:r>
-        <w:t>Det kan också göra det möjligt betydande kostnadsbesparingar i utbyggnad och drift av fysiska vallokaler</w:t>
-      </w:r>
-      <w:r>
-        <w:t>[19.S,19]</w:t>
-      </w:r>
-      <w:r>
-        <w:t xml:space="preserve">. </w:t>
+        <w:t>Trots den omfattande spridninge</w:t>
+      </w:r>
+      <w:r>
+        <w:t>n och användningen av Internet</w:t>
+      </w:r>
+      <w:r>
+        <w:t xml:space="preserve"> banker och andra känsliga transaktioner, måste det betonas att garantera säkerheten för röstning via internet är ett fundamentalt svårare problem </w:t>
+      </w:r>
+      <w:r>
+        <w:t>på grund av</w:t>
+      </w:r>
+      <w:r>
+        <w:t xml:space="preserve"> två </w:t>
+      </w:r>
+      <w:r>
+        <w:t xml:space="preserve">viktiga </w:t>
+      </w:r>
+      <w:r>
+        <w:t>skäl</w:t>
+      </w:r>
+      <w:r>
+        <w:t>[18,S.128].</w:t>
+      </w:r>
+    </w:p>
+    <w:p>
+      <w:r>
+        <w:t xml:space="preserve"> </w:t>
+      </w:r>
+    </w:p>
+    <w:p>
+      <w:r>
+        <w:t>T</w:t>
+      </w:r>
+      <w:r>
+        <w:t xml:space="preserve">ill skillnad från finansiella transaktioner </w:t>
+      </w:r>
+      <w:r>
+        <w:t>där man kan koppla en transaktion till en användare så ska det inte var</w:t>
+      </w:r>
+      <w:r>
+        <w:t>a</w:t>
+      </w:r>
+      <w:r>
+        <w:t xml:space="preserve"> möjligt </w:t>
+      </w:r>
+      <w:r>
+        <w:t>i</w:t>
+      </w:r>
+      <w:r>
+        <w:t xml:space="preserve"> val att</w:t>
+      </w:r>
+      <w:r>
+        <w:t xml:space="preserve"> </w:t>
+      </w:r>
+      <w:r>
+        <w:t xml:space="preserve">koppla en </w:t>
+      </w:r>
+      <w:r>
+        <w:t>väl</w:t>
+      </w:r>
+      <w:r>
+        <w:t>jare till hans eller hennes röst,</w:t>
+      </w:r>
+      <w:r>
+        <w:t xml:space="preserve"> registrering och granskningsfunktioner som är standard i den finansiella världen är därför inte tillämplig</w:t>
+      </w:r>
+      <w:r>
+        <w:t>s bar</w:t>
+      </w:r>
+      <w:r>
+        <w:t xml:space="preserve"> </w:t>
+      </w:r>
+      <w:r>
+        <w:t>i ett webbaserat röstningen</w:t>
+      </w:r>
+      <w:r>
+        <w:t xml:space="preserve"> system</w:t>
+      </w:r>
+      <w:r>
+        <w:t>[19,S.6]. F</w:t>
+      </w:r>
+      <w:r>
+        <w:t>ör det andra kan upptäckten av avvikelser eller fel i överföring eller registrering av röster inte sannolikt leda till en korrigering av dessa resultat i efterhand</w:t>
+      </w:r>
+      <w:r>
+        <w:t>[19,S.5].</w:t>
+      </w:r>
+      <w:r>
+        <w:t xml:space="preserve"> I bästa fall kan en sådan upptäckt endast leda till ogiltigförklaring av de röster som </w:t>
+      </w:r>
+      <w:r>
+        <w:t>påverkas,</w:t>
+      </w:r>
+      <w:r>
+        <w:t xml:space="preserve"> i värsta fall i </w:t>
+      </w:r>
+      <w:proofErr w:type="gramStart"/>
+      <w:r>
+        <w:t>ogiltig</w:t>
+      </w:r>
+      <w:r>
+        <w:t>förklara</w:t>
+      </w:r>
+      <w:proofErr w:type="gramEnd"/>
+      <w:r>
+        <w:t xml:space="preserve"> själva valet. </w:t>
+      </w:r>
+      <w:r>
+        <w:t>I</w:t>
+      </w:r>
+      <w:r>
+        <w:t xml:space="preserve"> ett sådant </w:t>
+      </w:r>
+      <w:r>
+        <w:t xml:space="preserve">fall </w:t>
+      </w:r>
+      <w:r>
+        <w:t>kan resultat få katastrofala följder i form av allmänhetens förtroende för legitimiteten i hela processen.</w:t>
       </w:r>
     </w:p>
     <w:p/>
     <w:p>
       <w:r>
-        <w:t>Trots den omfattande spridninge</w:t>
-      </w:r>
-      <w:r>
-        <w:t>n och användningen av Internet</w:t>
-      </w:r>
-      <w:r>
-        <w:t xml:space="preserve"> banker och andra känsliga transaktioner, måste det betonas att garantera säkerheten för röstning via internet är ett fundamentalt svårare problem </w:t>
-      </w:r>
-      <w:r>
-        <w:t>på grund av</w:t>
-      </w:r>
-      <w:r>
-        <w:t xml:space="preserve"> två </w:t>
-      </w:r>
-      <w:r>
-        <w:t xml:space="preserve">viktiga </w:t>
-      </w:r>
-      <w:r>
-        <w:t>skäl</w:t>
-      </w:r>
-      <w:r>
-        <w:t>[18,S.128].</w:t>
-      </w:r>
-    </w:p>
-    <w:p>
-      <w:r>
-        <w:t xml:space="preserve"> </w:t>
-      </w:r>
-    </w:p>
-    <w:p>
-      <w:r>
-        <w:t xml:space="preserve">Först, till skillnad från finansiella transaktioner </w:t>
-      </w:r>
-      <w:r>
-        <w:t xml:space="preserve">där man kan koppla en transaktion till en användare så ska det inte var möjligt </w:t>
-      </w:r>
-      <w:r>
-        <w:t>i</w:t>
-      </w:r>
-      <w:r>
-        <w:t xml:space="preserve"> val att</w:t>
-      </w:r>
-      <w:r>
-        <w:t xml:space="preserve"> </w:t>
-      </w:r>
-      <w:r>
-        <w:t xml:space="preserve">koppla en </w:t>
-      </w:r>
-      <w:r>
-        <w:t>väl</w:t>
-      </w:r>
-      <w:r>
-        <w:t>jare till hans eller hennes röst,</w:t>
-      </w:r>
-      <w:r>
-        <w:t xml:space="preserve"> registrering och granskningsfunktioner som är standard i den finansiella världen är därför inte tillämplig</w:t>
-      </w:r>
-      <w:r>
-        <w:t>s bar</w:t>
-      </w:r>
-      <w:r>
-        <w:t xml:space="preserve"> </w:t>
-      </w:r>
-      <w:r>
-        <w:t>i ett webbaserat röstningen</w:t>
-      </w:r>
-      <w:r>
-        <w:t xml:space="preserve"> system</w:t>
-      </w:r>
-      <w:r>
-        <w:t>[19,S.6]. F</w:t>
-      </w:r>
-      <w:r>
-        <w:t>ör det andra kan upptäckten av avvikelser eller fel i överföring eller registrering av röster inte sannolikt leda till en korrigering av dessa resultat i efterhand</w:t>
-      </w:r>
-      <w:r>
-        <w:t>[19,S.5].</w:t>
-      </w:r>
-      <w:r>
-        <w:t xml:space="preserve"> I bästa fall kan en sådan upptäckt endast leda till ogiltigförklaring av de röster som </w:t>
-      </w:r>
-      <w:r>
-        <w:t>påverkas,</w:t>
-      </w:r>
-      <w:r>
-        <w:t xml:space="preserve"> i värsta fall i ogiltig</w:t>
-      </w:r>
-      <w:r>
-        <w:t>förklarar</w:t>
-      </w:r>
-      <w:r>
-        <w:t xml:space="preserve"> själva valet. </w:t>
-      </w:r>
-      <w:r>
-        <w:t>I</w:t>
-      </w:r>
-      <w:r>
-        <w:t xml:space="preserve"> ett sådant </w:t>
-      </w:r>
-      <w:r>
-        <w:t xml:space="preserve">fall </w:t>
-      </w:r>
-      <w:r>
-        <w:t>kan resultat få katastrofala följder i form av allmänhetens förtroende för legitimiteten i hela processen.</w:t>
+        <w:t xml:space="preserve">De eventuella fördelarna med Internetröstning måste vägas mot de risker som denna röstning metod </w:t>
+      </w:r>
+      <w:r>
+        <w:t>utsett för</w:t>
+      </w:r>
+      <w:r>
+        <w:t xml:space="preserve">. Samt att den bör uppfylla grundläggande principer för sekretess och anonymitet, rättvisa, noggrannhet och </w:t>
+      </w:r>
+      <w:r>
+        <w:t>öppenhet. Dem potentiella risker som finns uppstår på grund av säkerhetsbrister som kan finnas i både användarens dator och nätverksanslutningen genom vilken den ansluter till den centrala val servern.</w:t>
+      </w:r>
+    </w:p>
+    <w:p>
+      <w:r>
+        <w:t>Säkra förbindelsen mellan väljarens hemdator och den centrala servern är pro</w:t>
+      </w:r>
+      <w:r>
+        <w:t xml:space="preserve">blematiskt, men i detta område kan </w:t>
+      </w:r>
+      <w:r>
+        <w:t xml:space="preserve">korrekt användning av kryptering </w:t>
+      </w:r>
+      <w:r>
+        <w:t xml:space="preserve">tillåta </w:t>
+      </w:r>
+      <w:r>
+        <w:t xml:space="preserve">en grad av förtroende för integriteten för denna kommunikationsväg. kryptering kan använda för att förhindra </w:t>
+      </w:r>
+      <w:r>
+        <w:lastRenderedPageBreak/>
+        <w:t xml:space="preserve">så </w:t>
+      </w:r>
+      <w:r>
+        <w:t xml:space="preserve">kallade </w:t>
+      </w:r>
+      <w:r>
+        <w:t xml:space="preserve">MITM (man in the </w:t>
+      </w:r>
+      <w:proofErr w:type="spellStart"/>
+      <w:r>
+        <w:t>middle</w:t>
+      </w:r>
+      <w:proofErr w:type="spellEnd"/>
+      <w:r>
+        <w:t>) attacker</w:t>
+      </w:r>
+      <w:r>
+        <w:t>[5.S,77]</w:t>
+      </w:r>
+      <w:r>
+        <w:t>. men även om denna teknik används på rätt sätt, är det fortfarande sårbara för andra typer av attacker, som</w:t>
+      </w:r>
+      <w:r>
+        <w:t xml:space="preserve"> en</w:t>
+      </w:r>
+      <w:r>
+        <w:t xml:space="preserve"> DOS attacker eller bedrägeri attacker så kallad </w:t>
+      </w:r>
+      <w:proofErr w:type="spellStart"/>
+      <w:r>
+        <w:t>spoofi</w:t>
+      </w:r>
+      <w:r>
+        <w:t>ng</w:t>
+      </w:r>
+      <w:proofErr w:type="spellEnd"/>
+      <w:r>
+        <w:t xml:space="preserve"> attacker.</w:t>
       </w:r>
     </w:p>
     <w:p/>
     <w:p>
       <w:r>
-        <w:t xml:space="preserve">De eventuella fördelarna med Internetröstning måste vägas mot de risker som denna röstning metod </w:t>
-      </w:r>
-      <w:r>
-        <w:t>utsett för</w:t>
-      </w:r>
-      <w:r>
-        <w:t xml:space="preserve">. Samt att den bör uppfylla grundläggande principer för sekretess och anonymitet, rättvisa, noggrannhet och </w:t>
-      </w:r>
-      <w:r>
-        <w:t>öppenhet. Dem potentiella risker som finns uppstår på grund av säkerhetsbrister som kan finnas i både användarens dator och nätverksanslutningen genom vilken den ansluter till den centrala val servern.</w:t>
-      </w:r>
-    </w:p>
-    <w:p>
-      <w:r>
-        <w:t>Säkra förbindelsen mellan väljarens hemdator och den centrala servern är pro</w:t>
-      </w:r>
-      <w:r>
-        <w:t xml:space="preserve">blematiskt, men i detta område kan </w:t>
-      </w:r>
-      <w:r>
-        <w:t xml:space="preserve">korrekt användning av kryptering </w:t>
-      </w:r>
-      <w:r>
-        <w:t xml:space="preserve">tillåta </w:t>
-      </w:r>
-      <w:r>
-        <w:t xml:space="preserve">en grad av förtroende för integriteten för denna kommunikationsväg. kryptering kan använda för att förhindra så </w:t>
-      </w:r>
-      <w:r>
-        <w:t xml:space="preserve">kallade </w:t>
-      </w:r>
-      <w:r>
-        <w:t xml:space="preserve">MITM (man in the </w:t>
-      </w:r>
-      <w:proofErr w:type="spellStart"/>
-      <w:r>
-        <w:t>middle</w:t>
-      </w:r>
-      <w:proofErr w:type="spellEnd"/>
-      <w:r>
-        <w:t>) attacker</w:t>
-      </w:r>
-      <w:r>
-        <w:t>[5.S,77]</w:t>
-      </w:r>
-      <w:r>
-        <w:t>. men även om denna teknik används på rätt sätt, är det fortfarande sårbara för andra typer av attacker, som</w:t>
-      </w:r>
-      <w:r>
-        <w:t xml:space="preserve"> en</w:t>
-      </w:r>
-      <w:r>
-        <w:t xml:space="preserve"> DOS attacker eller bedrägeri attacker så kallad </w:t>
-      </w:r>
-      <w:proofErr w:type="spellStart"/>
-      <w:r>
-        <w:t>spoofi</w:t>
-      </w:r>
-      <w:r>
-        <w:t>ng</w:t>
-      </w:r>
-      <w:proofErr w:type="spellEnd"/>
-      <w:r>
-        <w:t xml:space="preserve"> attacker.</w:t>
-      </w:r>
-    </w:p>
-    <w:p/>
-    <w:p>
-      <w:r>
-        <w:lastRenderedPageBreak/>
         <w:t xml:space="preserve">En överbelastningsattack kan inte ändra eller störa innehållet i data som skickas till servern, men den kan förhindra kommunikationen från att äga rum. vanligtvis genom att överbelasta den ena eller andra slutpunkten för kommunikationen. </w:t>
       </w:r>
     </w:p>
@@ -6113,7 +6655,13 @@
     </w:p>
     <w:p>
       <w:r>
-        <w:t xml:space="preserve">Webbaserade röstningssystem är fortfarande i en almen utvecklings fas, för närvarande så är ingen av de befintliga systemen perfekta. From rapporterna som studerats i det här arbetet så får man fram att det i nu läget inte finns en standard för röstningssystem. De system som användas i olika länder varierar i storlek och omfattning. Inte heller finns det enighet om hur en sådan perfekt röstningssystem skulle kunna se ut. Länder som i nu läget har Webbaserade röstningssystem implementerar det som bäst passar de lokala förhållandena i fråga om behov, brådska, kostnader och tidsplan. Även om systemen varierar så kan många fallgropar undvikas genom att studera de system som redan används i olika länder. </w:t>
+        <w:t>Webbaserade röstningssystem är fortfarande i en al</w:t>
+      </w:r>
+      <w:r>
+        <w:t>lmä</w:t>
+      </w:r>
+      <w:r>
+        <w:t xml:space="preserve">n utvecklings fas, för närvarande så är ingen av de befintliga systemen perfekta. From rapporterna som studerats i det här arbetet så får man fram att det i nu läget inte finns en standard för röstningssystem. De system som användas i olika länder varierar i storlek och omfattning. Inte heller finns det enighet om hur en sådan perfekt röstningssystem skulle kunna se ut. Länder som i nu läget har Webbaserade röstningssystem implementerar det som bäst passar de lokala förhållandena i fråga om behov, brådska, kostnader och tidsplan. Även om systemen varierar så kan många fallgropar undvikas genom att studera de system som redan används i olika länder. </w:t>
       </w:r>
     </w:p>
     <w:p/>
@@ -6144,7 +6692,13 @@
         <w:t>den man röstat på</w:t>
       </w:r>
       <w:r>
-        <w:t xml:space="preserve"> så kan inte externa kontrollanter bevisa att varje röst verkligen är räknad samt att de inte ändrats vid räknings till fället. Detta är i sig en utmaning som standard webbaserade tjänster inte tampas med för att de har en inbyggd funktion som spåra och övervaka transaktioner som sker på dem. </w:t>
+        <w:t xml:space="preserve"> så kan inte externa kontrollanter bevisa att varje röst verkligen är räknad samt att de inte ändrats vid räknings till fället. Detta </w:t>
+      </w:r>
+      <w:r>
+        <w:t xml:space="preserve">är </w:t>
+      </w:r>
+      <w:r>
+        <w:t xml:space="preserve">utmaning som standard webbaserade tjänster inte tampas med för att de har en inbyggd funktion som spåra och övervaka transaktioner som sker på dem. </w:t>
       </w:r>
     </w:p>
     <w:p/>
@@ -6164,77 +6718,86 @@
         <w:t xml:space="preserve">Men naturligtvis finns det hopp, även om man aldrig kan veta om ett system är helt säker, så tror jag att man kan bygga ett system på ett sätt som kommer att göra en attack så svårt, riskfyllt och dyrt att attacken inte kommer att vara värt ansträngningen. </w:t>
       </w:r>
     </w:p>
-    <w:p>
+    <w:p/>
+    <w:p>
+      <w:r>
+        <w:lastRenderedPageBreak/>
+        <w:t xml:space="preserve">När det arbete startades så var målet att identifiera de </w:t>
+      </w:r>
+      <w:r>
+        <w:rPr>
+          <w:rFonts w:cs="Arial"/>
+          <w:color w:val="000000"/>
+        </w:rPr>
+        <w:t>tekniska säkerhetsriskerna som fins</w:t>
+      </w:r>
+      <w:r>
+        <w:rPr>
+          <w:rFonts w:cs="Arial"/>
+          <w:color w:val="000000"/>
+        </w:rPr>
+        <w:t xml:space="preserve"> med en webbaserad röstningstjänst. Genom arbetet har </w:t>
+      </w:r>
+      <w:r>
+        <w:t xml:space="preserve">Jag konstatera att det är i klienten, servern och kommunikation vägarna som </w:t>
+      </w:r>
+      <w:r>
+        <w:rPr>
+          <w:rFonts w:cs="Arial"/>
+          <w:color w:val="000000"/>
+        </w:rPr>
+        <w:t>säkerhetsriskerna finns. Jag har identifierat 3 områden som kan utsätta för attacker av varierande slag.</w:t>
+      </w:r>
+      <w:r>
+        <w:t xml:space="preserve"> </w:t>
+      </w:r>
+    </w:p>
+    <w:p>
+      <w:pPr>
+        <w:rPr>
+          <w:rFonts w:cs="Arial"/>
+          <w:color w:val="000000"/>
+        </w:rPr>
+      </w:pPr>
+    </w:p>
+    <w:p>
+      <w:r>
+        <w:t xml:space="preserve">Säkerhetsaspekten är den viktigaste delen i ett webbaserat röstningssystem, utan ett säkert system för skapande, överföring och lagring av kritiska data och personuppgifter så kan inget sådant system implementeras. Det finns olika uppfattning om hur skyddad data är när den skickas mellan två punkter, den mest pessimistiska säger att det finns alltför många problem i datorer och nätverk vilket gör att man inte kan skapa ett säkert röstningssystem. Detta är delvis sant, det finn inget system som kan garantera absolut säkerhet, även klassiska pappersbaserade vall har en viss risk. </w:t>
+      </w:r>
+    </w:p>
+    <w:p/>
+    <w:p>
+      <w:r>
+        <w:t>Ett visst mått av bedrägeri förekommer i pappers baserade valsystem men det tolereras eftersom det inte finns något alternativ.  Samt att det är mycket osannolikt att ett</w:t>
+      </w:r>
+      <w:r>
+        <w:t xml:space="preserve"> </w:t>
+      </w:r>
+      <w:r>
+        <w:t xml:space="preserve">bedrägeri skulle kunna vara </w:t>
+      </w:r>
+      <w:r>
+        <w:t xml:space="preserve">rikstäckande  efter som systemet är distrikt baserat. Allmänhetens uppfattning är att systemet fungerar, även om det kan finnas några veck i det här och där. </w:t>
+      </w:r>
+    </w:p>
+    <w:p/>
+    <w:p>
+      <w:r>
+        <w:t>Ka</w:t>
+      </w:r>
+      <w:r>
+        <w:t xml:space="preserve">nske är det viktigaste inte om </w:t>
+      </w:r>
+      <w:r>
+        <w:t>webbaserat röstningssystem kan var</w:t>
+      </w:r>
+      <w:r>
+        <w:t>a</w:t>
+      </w:r>
       <w:bookmarkStart w:id="2" w:name="_GoBack"/>
       <w:bookmarkEnd w:id="2"/>
-    </w:p>
-    <w:p>
-      <w:r>
-        <w:t xml:space="preserve">När det arbete startades så var målet att identifiera de </w:t>
-      </w:r>
-      <w:r>
-        <w:rPr>
-          <w:rFonts w:cs="Arial"/>
-          <w:color w:val="000000"/>
-        </w:rPr>
-        <w:t>tekniska säkerhetsriskerna som fins</w:t>
-      </w:r>
-      <w:r>
-        <w:rPr>
-          <w:rFonts w:cs="Arial"/>
-          <w:color w:val="000000"/>
-        </w:rPr>
-        <w:t xml:space="preserve"> med en webbaserad röstningstjänst. Genom arbetet har </w:t>
-      </w:r>
-      <w:r>
-        <w:t xml:space="preserve">Jag konstatera att det är i klienten, servern och kommunikation vägarna som </w:t>
-      </w:r>
-      <w:r>
-        <w:rPr>
-          <w:rFonts w:cs="Arial"/>
-          <w:color w:val="000000"/>
-        </w:rPr>
-        <w:t>säkerhetsriskerna finns. Jag har identifierat 3 områden som kan utsätta för attacker av varierande slag.</w:t>
-      </w:r>
-      <w:r>
-        <w:t xml:space="preserve"> </w:t>
-      </w:r>
-    </w:p>
-    <w:p>
-      <w:pPr>
-        <w:rPr>
-          <w:rFonts w:cs="Arial"/>
-          <w:color w:val="000000"/>
-        </w:rPr>
-      </w:pPr>
-    </w:p>
-    <w:p>
-      <w:r>
-        <w:t xml:space="preserve">Säkerhetsaspekten är den viktigaste delen i ett webbaserat röstningssystem, utan ett säkert system för skapande, överföring och lagring av kritiska data och personuppgifter så kan inget sådant system implementeras. Det finns olika uppfattning om hur skyddad data är när den skickas mellan två punkter, den mest pessimistiska säger att det finns alltför många problem i datorer och nätverk vilket gör att man inte kan skapa ett säkert röstningssystem. Detta är delvis sant, det finn inget system som kan garantera absolut säkerhet, även klassiska pappersbaserade vall har en viss risk. </w:t>
-      </w:r>
-    </w:p>
-    <w:p/>
-    <w:p>
-      <w:r>
-        <w:t>Ett visst mått av bedrägeri förekommer i pappers baserade valsystem men det tolereras eftersom det inte finns något alternativ.  Samt att det är mycket osannolikt att ett</w:t>
-      </w:r>
-      <w:r>
-        <w:t xml:space="preserve"> val bedrägeri skulle kunna vara </w:t>
-      </w:r>
-      <w:r>
-        <w:t xml:space="preserve">rikstäckande  efter som systemet är distrikt baserat. Allmänhetens uppfattning är att systemet fungerar, även om det kan finnas några veck i det här och där. </w:t>
-      </w:r>
-    </w:p>
-    <w:p/>
-    <w:p>
-      <w:r>
-        <w:t>Ka</w:t>
-      </w:r>
-      <w:r>
-        <w:t xml:space="preserve">nske är det viktigaste inte om </w:t>
-      </w:r>
-      <w:r>
-        <w:t>webbaserat röstningssystem kan var helt säkert utan att utvärdera om de risker som finns  är acceptabla och hur man kan minska dem till ett minimum. Ett webbaserat röstningssystem kan bara fungera om alla inblandade med andra ord medborgare, politiker och myndigheter har tillräckligt förtroende i systemet och i teknik som används.</w:t>
+      <w:r>
+        <w:t xml:space="preserve"> helt säkert utan att utvärdera om de risker som finns  är acceptabla och hur man kan minska dem till ett minimum. Ett webbaserat röstningssystem kan bara fungera om alla inblandade med andra ord medborgare, politiker och myndigheter har tillräckligt förtroende i systemet och i teknik som används.</w:t>
       </w:r>
     </w:p>
     <w:p/>
@@ -11564,7 +12127,7 @@
 </file>
 
 <file path=customXml/itemProps1.xml><?xml version="1.0" encoding="utf-8"?>
-<ds:datastoreItem xmlns:ds="http://schemas.openxmlformats.org/officeDocument/2006/customXml" ds:itemID="{ABB0095A-ADF3-4BFE-A150-A8E24B7372D4}">
+<ds:datastoreItem xmlns:ds="http://schemas.openxmlformats.org/officeDocument/2006/customXml" ds:itemID="{55B59667-999B-4455-9137-679F18714EA9}">
   <ds:schemaRefs>
     <ds:schemaRef ds:uri="http://schemas.openxmlformats.org/officeDocument/2006/bibliography"/>
   </ds:schemaRefs>

</xml_diff>